<commit_message>
changed shows by type report
</commit_message>
<xml_diff>
--- a/src/reports/ShowsbyType.docx
+++ b/src/reports/ShowsbyType.docx
@@ -19,9 +19,131 @@
           </w:r>
           <w:proofErr w:type="spellEnd"/>
         </w:p>
-        <w:p/>
       </w:sdtContent>
     </w:sdt>
+    <w:p>
+      <w:r>
+        <w:rPr>
+          <w:noProof/>
+        </w:rPr>
+        <mc:AlternateContent>
+          <mc:Choice Requires="wps">
+            <w:drawing>
+              <wp:anchor distT="45720" distB="45720" distL="114300" distR="114300" simplePos="0" relativeHeight="251659264" behindDoc="0" locked="0" layoutInCell="1" allowOverlap="1" wp14:anchorId="77E88381" wp14:editId="18F91971">
+                <wp:simplePos x="0" y="0"/>
+                <wp:positionH relativeFrom="margin">
+                  <wp:align>right</wp:align>
+                </wp:positionH>
+                <wp:positionV relativeFrom="paragraph">
+                  <wp:posOffset>253365</wp:posOffset>
+                </wp:positionV>
+                <wp:extent cx="6086475" cy="704850"/>
+                <wp:effectExtent l="0" t="0" r="28575" b="19050"/>
+                <wp:wrapSquare wrapText="bothSides"/>
+                <wp:docPr id="217" name="Text Box 2"/>
+                <wp:cNvGraphicFramePr>
+                  <a:graphicFrameLocks xmlns:a="http://schemas.openxmlformats.org/drawingml/2006/main"/>
+                </wp:cNvGraphicFramePr>
+                <a:graphic xmlns:a="http://schemas.openxmlformats.org/drawingml/2006/main">
+                  <a:graphicData uri="http://schemas.microsoft.com/office/word/2010/wordprocessingShape">
+                    <wps:wsp>
+                      <wps:cNvSpPr txBox="1">
+                        <a:spLocks noChangeArrowheads="1"/>
+                      </wps:cNvSpPr>
+                      <wps:spPr bwMode="auto">
+                        <a:xfrm>
+                          <a:off x="0" y="0"/>
+                          <a:ext cx="6086475" cy="704850"/>
+                        </a:xfrm>
+                        <a:prstGeom prst="rect">
+                          <a:avLst/>
+                        </a:prstGeom>
+                        <a:solidFill>
+                          <a:srgbClr val="FFFFFF"/>
+                        </a:solidFill>
+                        <a:ln w="9525">
+                          <a:solidFill>
+                            <a:srgbClr val="000000"/>
+                          </a:solidFill>
+                          <a:miter lim="800000"/>
+                          <a:headEnd/>
+                          <a:tailEnd/>
+                        </a:ln>
+                      </wps:spPr>
+                      <wps:txbx>
+                        <w:txbxContent>
+                          <w:sdt>
+                            <w:sdtPr>
+                              <w:id w:val="-1771150655"/>
+                              <w:placeholder>
+                                <w:docPart w:val="DefaultPlaceholder_-1854013440"/>
+                              </w:placeholder>
+                              <w15:dataBinding w:prefixMappings="xmlns:ns0='urn:microsoft-dynamics-nav/reports/Shows_by_Type_WDTU/50001/' " w:xpath="/ns0:NavWordReportXmlPart[1]/ns0:RadioShowType[1]/ns0:UserComment[1]" w:storeItemID="{A882D404-5B9D-4906-BEB6-780D3B9C03D7}"/>
+                            </w:sdtPr>
+                            <w:sdtContent>
+                              <w:p>
+                                <w:proofErr w:type="spellStart"/>
+                                <w:r>
+                                  <w:t>UserComment</w:t>
+                                </w:r>
+                                <w:proofErr w:type="spellEnd"/>
+                              </w:p>
+                            </w:sdtContent>
+                          </w:sdt>
+                        </w:txbxContent>
+                      </wps:txbx>
+                      <wps:bodyPr rot="0" vert="horz" wrap="square" lIns="91440" tIns="45720" rIns="91440" bIns="45720" anchor="t" anchorCtr="0">
+                        <a:noAutofit/>
+                      </wps:bodyPr>
+                    </wps:wsp>
+                  </a:graphicData>
+                </a:graphic>
+                <wp14:sizeRelH relativeFrom="margin">
+                  <wp14:pctWidth>0</wp14:pctWidth>
+                </wp14:sizeRelH>
+                <wp14:sizeRelV relativeFrom="margin">
+                  <wp14:pctHeight>0</wp14:pctHeight>
+                </wp14:sizeRelV>
+              </wp:anchor>
+            </w:drawing>
+          </mc:Choice>
+          <mc:Fallback>
+            <w:pict>
+              <v:shapetype w14:anchorId="77E88381" id="_x0000_t202" coordsize="21600,21600" o:spt="202" path="m,l,21600r21600,l21600,xe">
+                <v:stroke joinstyle="miter"/>
+                <v:path gradientshapeok="t" o:connecttype="rect"/>
+              </v:shapetype>
+              <v:shape id="Text Box 2" o:spid="_x0000_s1026" type="#_x0000_t202" style="position:absolute;margin-left:428.05pt;margin-top:19.95pt;width:479.25pt;height:55.5pt;z-index:251659264;visibility:visible;mso-wrap-style:square;mso-width-percent:0;mso-height-percent:0;mso-wrap-distance-left:9pt;mso-wrap-distance-top:3.6pt;mso-wrap-distance-right:9pt;mso-wrap-distance-bottom:3.6pt;mso-position-horizontal:right;mso-position-horizontal-relative:margin;mso-position-vertical:absolute;mso-position-vertical-relative:text;mso-width-percent:0;mso-height-percent:0;mso-width-relative:margin;mso-height-relative:margin;v-text-anchor:top" o:gfxdata="UEsDBBQABgAIAAAAIQC2gziS/gAAAOEBAAATAAAAW0NvbnRlbnRfVHlwZXNdLnhtbJSRQU7DMBBF&#10;90jcwfIWJU67QAgl6YK0S0CoHGBkTxKLZGx5TGhvj5O2G0SRWNoz/78nu9wcxkFMGNg6quQqL6RA&#10;0s5Y6ir5vt9lD1JwBDIwOMJKHpHlpr69KfdHjyxSmriSfYz+USnWPY7AufNIadK6MEJMx9ApD/oD&#10;OlTrorhX2lFEilmcO2RdNtjC5xDF9pCuTyYBB5bi6bQ4syoJ3g9WQ0ymaiLzg5KdCXlKLjvcW893&#10;SUOqXwnz5DrgnHtJTxOsQfEKIT7DmDSUCaxw7Rqn8787ZsmRM9e2VmPeBN4uqYvTtW7jvijg9N/y&#10;JsXecLq0q+WD6m8AAAD//wMAUEsDBBQABgAIAAAAIQA4/SH/1gAAAJQBAAALAAAAX3JlbHMvLnJl&#10;bHOkkMFqwzAMhu+DvYPRfXGawxijTi+j0GvpHsDYimMaW0Yy2fr2M4PBMnrbUb/Q94l/f/hMi1qR&#10;JVI2sOt6UJgd+ZiDgffL8ekFlFSbvV0oo4EbChzGx4f9GRdb25HMsYhqlCwG5lrLq9biZkxWOiqY&#10;22YiTra2kYMu1l1tQD30/bPm3wwYN0x18gb45AdQl1tp5j/sFB2T0FQ7R0nTNEV3j6o9feQzro1i&#10;OWA14Fm+Q8a1a8+Bvu/d/dMb2JY5uiPbhG/ktn4cqGU/er3pcvwCAAD//wMAUEsDBBQABgAIAAAA&#10;IQDztwD7JAIAAEYEAAAOAAAAZHJzL2Uyb0RvYy54bWysU9uO2yAQfa/Uf0C8N3as3NaKs9pmm6rS&#10;9iLt9gMwxjEqMBRI7PTrO+BsGm3bl6o8IIYZDjPnzKxvB63IUTgvwVR0OskpEYZDI82+ol+fdm9W&#10;lPjATMMUGFHRk/D0dvP61bq3pSigA9UIRxDE+LK3Fe1CsGWWed4JzfwErDDobMFpFtB0+6xxrEd0&#10;rbIizxdZD66xDrjwHm/vRyfdJPy2FTx8blsvAlEVxdxC2l3a67hnmzUr947ZTvJzGuwfstBMGvz0&#10;AnXPAiMHJ3+D0pI78NCGCQedQdtKLlINWM00f1HNY8esSLUgOd5eaPL/D5Z/On5xRDYVLaZLSgzT&#10;KNKTGAJ5CwMpIj+99SWGPVoMDANeo86pVm8fgH/zxMC2Y2Yv7pyDvhOswfym8WV29XTE8RGk7j9C&#10;g9+wQ4AENLROR/KQDoLoqNPpok1MhePlIl8tZss5JRx9y3y2mifxMlY+v7bOh/cCNImHijrUPqGz&#10;44MPMRtWPofEzzwo2eykUslw+3qrHDky7JNdWqmAF2HKkL6iN/NiPhLwV4g8rT9BaBmw4ZXUFV1d&#10;glgZaXtnmtSOgUk1njFlZc48RupGEsNQD2ddamhOyKiDsbFxEPHQgftBSY9NXVH//cCcoER9MKjK&#10;zXQ2i1OQjNl8WaDhrj31tYcZjlAVDZSMx21IkxMJM3CH6rUyERtlHjM554rNmvg+D1achms7Rf0a&#10;/81PAAAA//8DAFBLAwQUAAYACAAAACEAQdpTt90AAAAHAQAADwAAAGRycy9kb3ducmV2LnhtbEyP&#10;wU7DMBBE70j8g7VIXBB1oKTEIU6FkEBwg4Lg6sbbJCJeB9tNw9+znOA4mtHMm2o9u0FMGGLvScPF&#10;IgOB1HjbU6vh7fX+vAARkyFrBk+o4RsjrOvjo8qU1h/oBadNagWXUCyNhi6lsZQyNh06Exd+RGJv&#10;54MziWVopQ3mwOVukJdZtpLO9MQLnRnxrsPmc7N3Goqrx+kjPi2f35vVblDp7Hp6+Apan57Mtzcg&#10;Es7pLwy/+IwONTNt/Z5sFIMGPpI0LJUCwa7KixzElmN5pkDWlfzPX/8AAAD//wMAUEsBAi0AFAAG&#10;AAgAAAAhALaDOJL+AAAA4QEAABMAAAAAAAAAAAAAAAAAAAAAAFtDb250ZW50X1R5cGVzXS54bWxQ&#10;SwECLQAUAAYACAAAACEAOP0h/9YAAACUAQAACwAAAAAAAAAAAAAAAAAvAQAAX3JlbHMvLnJlbHNQ&#10;SwECLQAUAAYACAAAACEA87cA+yQCAABGBAAADgAAAAAAAAAAAAAAAAAuAgAAZHJzL2Uyb0RvYy54&#10;bWxQSwECLQAUAAYACAAAACEAQdpTt90AAAAHAQAADwAAAAAAAAAAAAAAAAB+BAAAZHJzL2Rvd25y&#10;ZXYueG1sUEsFBgAAAAAEAAQA8wAAAIgFAAAAAA==&#10;">
+                <v:textbox>
+                  <w:txbxContent>
+                    <w:sdt>
+                      <w:sdtPr>
+                        <w:id w:val="-1771150655"/>
+                        <w:placeholder>
+                          <w:docPart w:val="DefaultPlaceholder_-1854013440"/>
+                        </w:placeholder>
+                        <w15:dataBinding w:prefixMappings="xmlns:ns0='urn:microsoft-dynamics-nav/reports/Shows_by_Type_WDTU/50001/' " w:xpath="/ns0:NavWordReportXmlPart[1]/ns0:RadioShowType[1]/ns0:UserComment[1]" w:storeItemID="{A882D404-5B9D-4906-BEB6-780D3B9C03D7}"/>
+                      </w:sdtPr>
+                      <w:sdtContent>
+                        <w:p>
+                          <w:proofErr w:type="spellStart"/>
+                          <w:r>
+                            <w:t>UserComment</w:t>
+                          </w:r>
+                          <w:proofErr w:type="spellEnd"/>
+                        </w:p>
+                      </w:sdtContent>
+                    </w:sdt>
+                  </w:txbxContent>
+                </v:textbox>
+                <w10:wrap type="square" anchorx="margin"/>
+              </v:shape>
+            </w:pict>
+          </mc:Fallback>
+        </mc:AlternateContent>
+      </w:r>
+    </w:p>
+    <w:p/>
     <w:sdt>
       <w:sdtPr>
         <w:id w:val="1050343732"/>
@@ -84,6 +206,7 @@
             </w:placeholder>
             <w15:dataBinding w:prefixMappings="xmlns:ns0='urn:microsoft-dynamics-nav/reports/Shows_by_Type_WDTU/50001/' " w:xpath="/ns0:NavWordReportXmlPart[1]/ns0:Labels[1]/ns0:Name_RadioShowCaption[1]" w:storeItemID="{A882D404-5B9D-4906-BEB6-780D3B9C03D7}"/>
           </w:sdtPr>
+          <w:sdtEndPr/>
           <w:sdtContent>
             <w:tc>
               <w:tcPr>
@@ -108,6 +231,7 @@
             </w:placeholder>
             <w15:dataBinding w:prefixMappings="xmlns:ns0='urn:microsoft-dynamics-nav/reports/Shows_by_Type_WDTU/50001/' " w:xpath="/ns0:NavWordReportXmlPart[1]/ns0:Labels[1]/ns0:No_RadioShowCaption[1]" w:storeItemID="{A882D404-5B9D-4906-BEB6-780D3B9C03D7}"/>
           </w:sdtPr>
+          <w:sdtEndPr/>
           <w:sdtContent>
             <w:tc>
               <w:tcPr>
@@ -134,6 +258,7 @@
             </w:placeholder>
             <w15:dataBinding w:prefixMappings="xmlns:ns0='urn:microsoft-dynamics-nav/reports/Shows_by_Type_WDTU/50001/' " w:xpath="/ns0:NavWordReportXmlPart[1]/ns0:Labels[1]/ns0:RunTime_RadioShowCaption[1]" w:storeItemID="{A882D404-5B9D-4906-BEB6-780D3B9C03D7}"/>
           </w:sdtPr>
+          <w:sdtEndPr/>
           <w:sdtContent>
             <w:tc>
               <w:tcPr>
@@ -155,33 +280,31 @@
       </w:tr>
       <w:sdt>
         <w:sdtPr>
-          <w:id w:val="666522926"/>
-          <w15:dataBinding w:prefixMappings="xmlns:ns0='urn:microsoft-dynamics-nav/reports/Shows_by_Type_WDTU/50001/'" w:xpath="/ns0:NavWordReportXmlPart[1]/ns0:RadioShowType[1]/ns0:RadioShow" w:storeItemID="{A882D404-5B9D-4906-BEB6-780D3B9C03D7}"/>
-          <w15:repeatingSection/>
-          <w:alias w:val="#Nav: /RadioShowType/RadioShow"/>
-          <w:tag w:val="#Nav: Shows_by_Type_WDTU/50001"/>
-        </w:sdtPr>
-        <w:sdtEndPr>
           <w:rPr>
             <w:b w:val="0"/>
             <w:bCs w:val="0"/>
           </w:rPr>
-        </w:sdtEndPr>
+          <w:alias w:val="#Nav: /RadioShowType/RadioShow"/>
+          <w:tag w:val="#Nav: Shows_by_Type_WDTU/50001"/>
+          <w:id w:val="666522926"/>
+          <w15:dataBinding w:prefixMappings="xmlns:ns0='urn:microsoft-dynamics-nav/reports/Shows_by_Type_WDTU/50001/' " w:xpath="/ns0:NavWordReportXmlPart[1]/ns0:RadioShowType[1]/ns0:RadioShow" w:storeItemID="{A882D404-5B9D-4906-BEB6-780D3B9C03D7}"/>
+          <w15:repeatingSection/>
+        </w:sdtPr>
+        <w:sdtEndPr/>
         <w:sdtContent>
           <w:sdt>
             <w:sdtPr>
+              <w:rPr>
+                <w:b w:val="0"/>
+                <w:bCs w:val="0"/>
+              </w:rPr>
               <w:id w:val="-962494409"/>
               <w:placeholder>
                 <w:docPart w:val="9417C008DFD143EEB1B4CEA8DFD67FE6"/>
               </w:placeholder>
               <w15:repeatingSectionItem/>
             </w:sdtPr>
-            <w:sdtEndPr>
-              <w:rPr>
-                <w:b w:val="0"/>
-                <w:bCs w:val="0"/>
-              </w:rPr>
-            </w:sdtEndPr>
+            <w:sdtEndPr/>
             <w:sdtContent>
               <w:tr>
                 <w:trPr>
@@ -189,14 +312,24 @@
                 </w:trPr>
                 <w:sdt>
                   <w:sdtPr>
+                    <w:rPr>
+                      <w:b w:val="0"/>
+                      <w:bCs w:val="0"/>
+                    </w:rPr>
+                    <w:alias w:val="#Nav: /RadioShowType/RadioShow/Name_RadioShow"/>
+                    <w:tag w:val="#Nav: Shows_by_Type_WDTU/50001"/>
                     <w:id w:val="-1371226602"/>
                     <w:placeholder>
                       <w:docPart w:val="DefaultPlaceholder_-1854013440"/>
                     </w:placeholder>
                     <w15:dataBinding w:prefixMappings="xmlns:ns0='urn:microsoft-dynamics-nav/reports/Shows_by_Type_WDTU/50001/' " w:xpath="/ns0:NavWordReportXmlPart[1]/ns0:RadioShowType[1]/ns0:RadioShow[1]/ns0:Name_RadioShow[1]" w:storeItemID="{A882D404-5B9D-4906-BEB6-780D3B9C03D7}"/>
-                    <w:alias w:val="#Nav: /RadioShowType/RadioShow/Name_RadioShow"/>
-                    <w:tag w:val="#Nav: Shows_by_Type_WDTU/50001"/>
                   </w:sdtPr>
+                  <w:sdtEndPr>
+                    <w:rPr>
+                      <w:b/>
+                      <w:bCs/>
+                    </w:rPr>
+                  </w:sdtEndPr>
                   <w:sdtContent>
                     <w:tc>
                       <w:tcPr>
@@ -215,14 +348,15 @@
                 </w:sdt>
                 <w:sdt>
                   <w:sdtPr>
+                    <w:alias w:val="#Nav: /RadioShowType/RadioShow/No_RadioShow"/>
+                    <w:tag w:val="#Nav: Shows_by_Type_WDTU/50001"/>
                     <w:id w:val="606703695"/>
                     <w:placeholder>
                       <w:docPart w:val="DefaultPlaceholder_-1854013440"/>
                     </w:placeholder>
                     <w15:dataBinding w:prefixMappings="xmlns:ns0='urn:microsoft-dynamics-nav/reports/Shows_by_Type_WDTU/50001/' " w:xpath="/ns0:NavWordReportXmlPart[1]/ns0:RadioShowType[1]/ns0:RadioShow[1]/ns0:No_RadioShow[1]" w:storeItemID="{A882D404-5B9D-4906-BEB6-780D3B9C03D7}"/>
-                    <w:alias w:val="#Nav: /RadioShowType/RadioShow/No_RadioShow"/>
-                    <w:tag w:val="#Nav: Shows_by_Type_WDTU/50001"/>
                   </w:sdtPr>
+                  <w:sdtEndPr/>
                   <w:sdtContent>
                     <w:tc>
                       <w:tcPr>
@@ -243,14 +377,15 @@
                 </w:sdt>
                 <w:sdt>
                   <w:sdtPr>
+                    <w:alias w:val="#Nav: /RadioShowType/RadioShow/RunTime_RadioShow"/>
+                    <w:tag w:val="#Nav: Shows_by_Type_WDTU/50001"/>
                     <w:id w:val="12115773"/>
                     <w:placeholder>
                       <w:docPart w:val="DefaultPlaceholder_-1854013440"/>
                     </w:placeholder>
                     <w15:dataBinding w:prefixMappings="xmlns:ns0='urn:microsoft-dynamics-nav/reports/Shows_by_Type_WDTU/50001/' " w:xpath="/ns0:NavWordReportXmlPart[1]/ns0:RadioShowType[1]/ns0:RadioShow[1]/ns0:RunTime_RadioShow[1]" w:storeItemID="{A882D404-5B9D-4906-BEB6-780D3B9C03D7}"/>
-                    <w:alias w:val="#Nav: /RadioShowType/RadioShow/RunTime_RadioShow"/>
-                    <w:tag w:val="#Nav: Shows_by_Type_WDTU/50001"/>
                   </w:sdtPr>
+                  <w:sdtEndPr/>
                   <w:sdtContent>
                     <w:tc>
                       <w:tcPr>
@@ -973,6 +1108,8 @@
   <w:rsids>
     <w:rsidRoot w:val="00D72D25"/>
     <w:rsid w:val="00292610"/>
+    <w:rsid w:val="00967938"/>
+    <w:rsid w:val="00BE70A7"/>
     <w:rsid w:val="00C37F72"/>
     <w:rsid w:val="00D72D25"/>
     <w:rsid w:val="00FD2F2B"/>
@@ -1743,9 +1880,7 @@
 </a:theme>
 </file>
 
-<file path=customXml/item1.xml>��< ? x m l   v e r s i o n = " 1 . 0 "   e n c o d i n g = " u t f - 1 6 " ? > - 
- < N a v W o r d R e p o r t X m l P a r t   x m l n s = " u r n : m i c r o s o f t - d y n a m i c s - n a v / r e p o r t s / S h o w s _ b y _ T y p e _ W D T U / 5 0 0 0 1 / " > +<file path=customXml/item1.xml>��< ? x m l   v e r s i o n = " 1 . 0 "   e n c o d i n g = " u t f - 1 6 " ? > < N a v W o r d R e p o r t X m l P a r t   x m l n s = " u r n : m i c r o s o f t - d y n a m i c s - n a v / r e p o r t s / S h o w s _ b y _ T y p e _ W D T U / 5 0 0 0 1 / " >   
      < L a b e l s >   
@@ -1759,7 +1894,13 @@
  
          < P o s t i n g d a t e _ P l a y l i s t H e a d e r C a p t i o n > P o s t i n g d a t e _ P l a y l i s t H e a d e r C a p t i o n < / P o s t i n g d a t e _ P l a y l i s t H e a d e r C a p t i o n >   
-         < R e p o r t T i t l e > R e p o r t T i t l e < / R e p o r t T i t l e > +         < R e p o r t T i t l e > & l t ; ? x m l   v e r s i o n = " 1 . 0 "   s t a n d a l o n e = " y e s " ? & g t ; + 
+ & l t ; ? m s o - a p p l i c a t i o n   p r o g i d = " W o r d . D o c u m e n t " ? & g t ; + 
+ & l t ; p k g : p a c k a g e   x m l n s : p k g = " h t t p : / / s c h e m a s . m i c r o s o f t . c o m / o f f i c e / 2 0 0 6 / x m l P a c k a g e " & g t ; & l t ; p k g : p a r t   p k g : n a m e = " / _ r e l s / . r e l s "   p k g : c o n t e n t T y p e = " a p p l i c a t i o n / v n d . o p e n x m l f o r m a t s - p a c k a g e . r e l a t i o n s h i p s + x m l "   p k g : p a d d i n g = " 5 1 2 " & g t ; & l t ; p k g : x m l D a t a & g t ; & l t ; R e l a t i o n s h i p s   x m l n s = " h t t p : / / s c h e m a s . o p e n x m l f o r m a t s . o r g / p a c k a g e / 2 0 0 6 / r e l a t i o n s h i p s " & g t ; & l t ; R e l a t i o n s h i p   I d = " r I d 1 "   T y p e = " h t t p : / / s c h e m a s . o p e n x m l f o r m a t s . o r g / o f f i c e D o c u m e n t / 2 0 0 6 / r e l a t i o n s h i p s / o f f i c e D o c u m e n t "   T a r g e t = " w o r d / d o c u m e n t . x m l " / & g t ; & l t ; / R e l a t i o n s h i p s & g t ; & l t ; / p k g : x m l D a t a & g t ; & l t ; / p k g : p a r t & g t ; & l t ; p k g : p a r t   p k g : n a m e = " / w o r d / d o c u m e n t . x m l "   p k g : c o n t e n t T y p e = " a p p l i c a t i o n / v n d . o p e n x m l f o r m a t s - o f f i c e d o c u m e n t . w o r d p r o c e s s i n g m l . d o c u m e n t . m a i n + x m l " & g t ; & l t ; p k g : x m l D a t a & g t ; & l t ; w : d o c u m e n t   x m l n s : w p c = " h t t p : / / s c h e m a s . m i c r o s o f t . c o m / o f f i c e / w o r d / 2 0 1 0 / w o r d p r o c e s s i n g C a n v a s "   x m l n s : c x = " h t t p : / / s c h e m a s . m i c r o s o f t . c o m / o f f i c e / d r a w i n g / 2 0 1 4 / c h a r t e x "   x m l n s : c x 1 = " h t t p : / / s c h e m a s . m i c r o s o f t . c o m / o f f i c e / d r a w i n g / 2 0 1 5 / 9 / 8 / c h a r t e x "   x m l n s : c x 2 = " h t t p : / / s c h e m a s . m i c r o s o f t . c o m / o f f i c e / d r a w i n g / 2 0 1 5 / 1 0 / 2 1 / c h a r t e x "   x m l n s : c x 3 = " h t t p : / / s c h e m a s . m i c r o s o f t . c o m / o f f i c e / d r a w i n g / 2 0 1 6 / 5 / 9 / c h a r t e x "   x m l n s : c x 4 = " h t t p : / / s c h e m a s . m i c r o s o f t . c o m / o f f i c e / d r a w i n g / 2 0 1 6 / 5 / 1 0 / c h a r t e x "   x m l n s : c x 5 = " h t t p : / / s c h e m a s . m i c r o s o f t . c o m / o f f i c e / d r a w i n g / 2 0 1 6 / 5 / 1 1 / c h a r t e x "   x m l n s : c x 6 = " h t t p : / / s c h e m a s . m i c r o s o f t . c o m / o f f i c e / d r a w i n g / 2 0 1 6 / 5 / 1 2 / c h a r t e x "   x m l n s : c x 7 = " h t t p : / / s c h e m a s . m i c r o s o f t . c o m / o f f i c e / d r a w i n g / 2 0 1 6 / 5 / 1 3 / c h a r t e x "   x m l n s : c x 8 = " h t t p : / / s c h e m a s . m i c r o s o f t . c o m / o f f i c e / d r a w i n g / 2 0 1 6 / 5 / 1 4 / c h a r t e x "   x m l n s : m c = " h t t p : / / s c h e m a s . o p e n x m l f o r m a t s . o r g / m a r k u p - c o m p a t i b i l i t y / 2 0 0 6 "   x m l n s : a i n k = " h t t p : / / s c h e m a s . m i c r o s o f t . c o m / o f f i c e / d r a w i n g / 2 0 1 6 / i n k "   x m l n s : a m 3 d = " h t t p : / / s c h e m a s . m i c r o s o f t . c o m / o f f i c e / d r a w i n g / 2 0 1 7 / m o d e l 3 d "   x m l n s : o = " u r n : s c h e m a s - m i c r o s o f t - c o m : o f f i c e : o f f i c e "   x m l n s : r = " h t t p : / / s c h e m a s . o p e n x m l f o r m a t s . o r g / o f f i c e D o c u m e n t / 2 0 0 6 / r e l a t i o n s h i p s "   x m l n s : m = " h t t p : / / s c h e m a s . o p e n x m l f o r m a t s . o r g / o f f i c e D o c u m e n t / 2 0 0 6 / m a t h "   x m l n s : v = " u r n : s c h e m a s - m i c r o s o f t - c o m : v m l "   x m l n s : w p 1 4 = " h t t p : / / s c h e m a s . m i c r o s o f t . c o m / o f f i c e / w o r d / 2 0 1 0 / w o r d p r o c e s s i n g D r a w i n g "   x m l n s : w p = " h t t p : / / s c h e m a s . o p e n x m l f o r m a t s . o r g / d r a w i n g m l / 2 0 0 6 / w o r d p r o c e s s i n g D r a w i n g "   x m l n s : w 1 0 = " u r n : s c h e m a s - m i c r o s o f t - c o m : o f f i c e : w o r d "   x m l n s : w = " h t t p : / / s c h e m a s . o p e n x m l f o r m a t s . o r g / w o r d p r o c e s s i n g m l / 2 0 0 6 / m a i n "   x m l n s : w 1 4 = " h t t p : / / s c h e m a s . m i c r o s o f t . c o m / o f f i c e / w o r d / 2 0 1 0 / w o r d m l "   x m l n s : w 1 5 = " h t t p : / / s c h e m a s . m i c r o s o f t . c o m / o f f i c e / w o r d / 2 0 1 2 / w o r d m l "   x m l n s : w 1 6 c e x = " h t t p : / / s c h e m a s . m i c r o s o f t . c o m / o f f i c e / w o r d / 2 0 1 8 / w o r d m l / c e x "   x m l n s : w 1 6 c i d = " h t t p : / / s c h e m a s . m i c r o s o f t . c o m / o f f i c e / w o r d / 2 0 1 6 / w o r d m l / c i d "   x m l n s : w 1 6 = " h t t p : / / s c h e m a s . m i c r o s o f t . c o m / o f f i c e / w o r d / 2 0 1 8 / w o r d m l "   x m l n s : w 1 6 s e = " h t t p : / / s c h e m a s . m i c r o s o f t . c o m / o f f i c e / w o r d / 2 0 1 5 / w o r d m l / s y m e x "   x m l n s : w p g = " h t t p : / / s c h e m a s . m i c r o s o f t . c o m / o f f i c e / w o r d / 2 0 1 0 / w o r d p r o c e s s i n g G r o u p "   x m l n s : w p i = " h t t p : / / s c h e m a s . m i c r o s o f t . c o m / o f f i c e / w o r d / 2 0 1 0 / w o r d p r o c e s s i n g I n k "   x m l n s : w n e = " h t t p : / / s c h e m a s . m i c r o s o f t . c o m / o f f i c e / w o r d / 2 0 0 6 / w o r d m l "   x m l n s : w p s = " h t t p : / / s c h e m a s . m i c r o s o f t . c o m / o f f i c e / w o r d / 2 0 1 0 / w o r d p r o c e s s i n g S h a p e "   m c : I g n o r a b l e = " w 1 4   w 1 5   w 1 6 s e   w 1 6 c i d   w 1 6   w 1 6 c e x   w p 1 4 " & g t ; & l t ; w : b o d y & g t ; & l t ; w : p   w : r s i d R = " 0 0 0 0 0 0 0 0 "   w : r s i d R D e f a u l t = " 0 0 8 7 1 1 A 2 " & g t ; & l t ; w : r & g t ; & l t ; w : t & g t ; R e p o r t T i t l e & l t ; / w : t & g t ; & l t ; / w : r & g t ; & l t ; / w : p & g t ; & l t ; w : s e c t P r   w : r s i d R = " 0 0 0 0 0 0 0 0 " & g t ; & l t ; w : p g S z   w : w = " 1 2 2 4 0 "   w : h = " 1 5 8 4 0 " / & g t ; & l t ; w : p g M a r   w : t o p = " 1 4 4 0 "   w : r i g h t = " 1 4 4 0 "   w : b o t t o m = " 1 4 4 0 "   w : l e f t = " 1 4 4 0 "   w : h e a d e r = " 7 2 0 "   w : f o o t e r = " 7 2 0 "   w : g u t t e r = " 0 " / & g t ; & l t ; w : c o l s   w : s p a c e = " 7 2 0 " / & g t ; & l t ; / w : s e c t P r & g t ; & l t ; / w : b o d y & g t ; & l t ; / w : d o c u m e n t & g t ; & l t ; / p k g : x m l D a t a & g t ; & l t ; / p k g : p a r t & g t ; & l t ; p k g : p a r t   p k g : n a m e = " / w o r d / _ r e l s / d o c u m e n t . x m l . r e l s "   p k g : c o n t e n t T y p e = " a p p l i c a t i o n / v n d . o p e n x m l f o r m a t s - p a c k a g e . r e l a t i o n s h i p s + x m l "   p k g : p a d d i n g = " 2 5 6 " & g t ; & l t ; p k g : x m l D a t a & g t ; & l t ; R e l a t i o n s h i p s   x m l n s = " h t t p : / / s c h e m a s . o p e n x m l f o r m a t s . o r g / p a c k a g e / 2 0 0 6 / r e l a t i o n s h i p s " & g t ; & l t ; R e l a t i o n s h i p   I d = " r I d 1 "   T y p e = " h t t p : / / s c h e m a s . o p e n x m l f o r m a t s . o r g / o f f i c e D o c u m e n t / 2 0 0 6 / r e l a t i o n s h i p s / s t y l e s "   T a r g e t = " s t y l e s . x m l " / & g t ; & l t ; / R e l a t i o n s h i p s & g t ; & l t ; / p k g : x m l D a t a & g t ; & l t ; / p k g : p a r t & g t ; & l t ; p k g : p a r t   p k g : n a m e = " / w o r d / s t y l e s . x m l "   p k g : c o n t e n t T y p e = " a p p l i c a t i o n / v n d . o p e n x m l f o r m a t s - o f f i c e d o c u m e n t . w o r d p r o c e s s i n g m l . s t y l e s + x m l " & g t ; & l t ; p k g : x m l D a t a & g t ; & l t ; w : s t y l e s   x m l n s : m c = " h t t p : / / s c h e m a s . o p e n x m l f o r m a t s . o r g / m a r k u p - c o m p a t i b i l i t y / 2 0 0 6 "   x m l n s : r = " h t t p : / / s c h e m a s . o p e n x m l f o r m a t s . o r g / o f f i c e D o c u m e n t / 2 0 0 6 / r e l a t i o n s h i p s "   x m l n s : w = " h t t p : / / s c h e m a s . o p e n x m l f o r m a t s . o r g / w o r d p r o c e s s i n g m l / 2 0 0 6 / m a i n "   x m l n s : w 1 4 = " h t t p : / / s c h e m a s . m i c r o s o f t . c o m / o f f i c e / w o r d / 2 0 1 0 / w o r d m l "   x m l n s : w 1 5 = " h t t p : / / s c h e m a s . m i c r o s o f t . c o m / o f f i c e / w o r d / 2 0 1 2 / w o r d m l "   x m l n s : w 1 6 c e x = " h t t p : / / s c h e m a s . m i c r o s o f t . c o m / o f f i c e / w o r d / 2 0 1 8 / w o r d m l / c e x "   x m l n s : w 1 6 c i d = " h t t p : / / s c h e m a s . m i c r o s o f t . c o m / o f f i c e / w o r d / 2 0 1 6 / w o r d m l / c i d "   x m l n s : w 1 6 = " h t t p : / / s c h e m a s . m i c r o s o f t . c o m / o f f i c e / w o r d / 2 0 1 8 / w o r d m l "   x m l n s : w 1 6 s e = " h t t p : / / s c h e m a s . m i c r o s o f t . c o m / o f f i c e / w o r d / 2 0 1 5 / w o r d m l / s y m e x "   m c : I g n o r a b l e = " w 1 4   w 1 5   w 1 6 s e   w 1 6 c i d   w 1 6   w 1 6 c e x " & g t ; & l t ; w : d o c D e f a u l t s & g t ; & l t ; w : r P r D e f a u l t & g t ; & l t ; w : r P r & g t ; & l t ; w : r F o n t s   w : a s c i i T h e m e = " m i n o r H A n s i "   w : e a s t A s i a T h e m e = " m i n o r E a s t A s i a "   w : h A n s i T h e m e = " m i n o r H A n s i "   w : c s t h e m e = " m i n o r B i d i " / & g t ; & l t ; w : s z   w : v a l = " 2 2 " / & g t ; & l t ; w : s z C s   w : v a l = " 2 2 " / & g t ; & l t ; w : l a n g   w : v a l = " e n - U S "   w : e a s t A s i a = " e n - U S "   w : b i d i = " a r - S A " / & g t ; & l t ; / w : r P r & g t ; & l t ; / w : r P r D e f a u l t & g t ; & l t ; w : p P r D e f a u l t & g t ; & l t ; w : p P r & g t ; & l t ; w : s p a c i n g   w : a f t e r = " 1 6 0 "   w : l i n e = " 2 5 9 "   w : l i n e R u l e = " a u t o " / & g t ; & l t ; / w : p P r & g t ; & l t ; / w : p P r D e f a u l t & g t ; & l t ; / w : d o c D e f a u l t s & g t ; & l t ; w : s t y l e   w : t y p e = " p a r a g r a p h "   w : d e f a u l t = " 1 "   w : s t y l e I d = " N o r m a l " & g t ; & l t ; w : n a m e   w : v a l = " N o r m a l " / & g t ; & l t ; w : q F o r m a t / & g t ; & l t ; / w : s t y l e & g t ; & l t ; w : s t y l e   w : t y p e = " c h a r a c t e r "   w : d e f a u l t = " 1 "   w : s t y l e I d = " D e f a u l t P a r a g r a p h F o n t " & g t ; & l t ; w : n a m e   w : v a l = " D e f a u l t   P a r a g r a p h   F o n t " / & g t ; & l t ; w : u i P r i o r i t y   w : v a l = " 1 " / & g t ; & l t ; w : s e m i H i d d e n / & g t ; & l t ; w : u n h i d e W h e n U s e d / & g t ; & l t ; / w : s t y l e & g t ; & l t ; w : s t y l e   w : t y p e = " t a b l e "   w : d e f a u l t = " 1 "   w : s t y l e I d = " T a b l e N o r m a l " & g t ; & l t ; w : n a m e   w : v a l = " N o r m a l   T a b l e " / & g t ; & l t ; w : u i P r i o r i t y   w : v a l = " 9 9 " / & g t ; & l t ; w : s e m i H i d d e n / & g t ; & l t ; w : u n h i d e W h e n U s e d / & g t ; & l t ; w : t b l P r & g t ; & l t ; w : t b l I n d   w : w = " 0 "   w : t y p e = " d x a " / & g t ; & l t ; w : t b l C e l l M a r & g t ; & l t ; w : t o p   w : w = " 0 "   w : t y p e = " d x a " / & g t ; & l t ; w : l e f t   w : w = " 1 0 8 "   w : t y p e = " d x a " / & g t ; & l t ; w : b o t t o m   w : w = " 0 "   w : t y p e = " d x a " / & g t ; & l t ; w : r i g h t   w : w = " 1 0 8 "   w : t y p e = " d x a " / & g t ; & l t ; / w : t b l C e l l M a r & g t ; & l t ; / w : t b l P r & g t ; & l t ; / w : s t y l e & g t ; & l t ; w : s t y l e   w : t y p e = " n u m b e r i n g "   w : d e f a u l t = " 1 "   w : s t y l e I d = " N o L i s t " & g t ; & l t ; w : n a m e   w : v a l = " N o   L i s t " / & g t ; & l t ; w : u i P r i o r i t y   w : v a l = " 9 9 " / & g t ; & l t ; w : s e m i H i d d e n / & g t ; & l t ; w : u n h i d e W h e n U s e d / & g t ; & l t ; / w : s t y l e & g t ; & l t ; w : s t y l e   w : t y p e = " c h a r a c t e r "   w : s t y l e I d = " P l a c e h o l d e r T e x t " & g t ; & l t ; w : n a m e   w : v a l = " P l a c e h o l d e r   T e x t " / & g t ; & l t ; w : b a s e d O n   w : v a l = " D e f a u l t P a r a g r a p h F o n t " / & g t ; & l t ; w : u i P r i o r i t y   w : v a l = " 9 9 " / & g t ; & l t ; w : s e m i H i d d e n / & g t ; & l t ; w : r s i d   w : v a l = " 0 0 7 3 4 E A C " / & g t ; & l t ; w : r P r & g t ; & l t ; w : c o l o r   w : v a l = " 8 0 8 0 8 0 " / & g t ; & l t ; / w : r P r & g t ; & l t ; / w : s t y l e & g t ; & l t ; w : s t y l e   w : t y p e = " t a b l e "   w : s t y l e I d = " T a b l e G r i d " & g t ; & l t ; w : n a m e   w : v a l = " T a b l e   G r i d " / & g t ; & l t ; w : b a s e d O n   w : v a l = " T a b l e N o r m a l " / & g t ; & l t ; w : u i P r i o r i t y   w : v a l = " 3 9 " / & g t ; & l t ; w : r s i d   w : v a l = " 0 0 A A 2 F 1 E " / & g t ; & l t ; w : p P r & g t ; & l t ; w : s p a c i n g   w : a f t e r = " 0 "   w : l i n e = " 2 4 0 "   w : l i n e R u l e = " a u t o " / & g t ; & l t ; / w : p P r & g t ; & l t ; w : t b l P r & g t ; & l t ; w : t b l B o r d e r s & g t ; & l t ; w : t o p   w : v a l = " s i n g l e "   w : s z = " 4 "   w : s p a c e = " 0 "   w : c o l o r = " a u t o " / & g t ; & l t ; w : l e f t   w : v a l = " s i n g l e "   w : s z = " 4 "   w : s p a c e = " 0 "   w : c o l o r = " a u t o " / & g t ; & l t ; w : b o t t o m   w : v a l = " s i n g l e "   w : s z = " 4 "   w : s p a c e = " 0 "   w : c o l o r = " a u t o " / & g t ; & l t ; w : r i g h t   w : v a l = " s i n g l e "   w : s z = " 4 "   w : s p a c e = " 0 "   w : c o l o r = " a u t o " / & g t ; & l t ; w : i n s i d e H   w : v a l = " s i n g l e "   w : s z = " 4 "   w : s p a c e = " 0 "   w : c o l o r = " a u t o " / & g t ; & l t ; w : i n s i d e V   w : v a l = " s i n g l e "   w : s z = " 4 "   w : s p a c e = " 0 "   w : c o l o r = " a u t o " / & g t ; & l t ; / w : t b l B o r d e r s & g t ; & l t ; / w : t b l P r & g t ; & l t ; / w : s t y l e & g t ; & l t ; w : s t y l e   w : t y p e = " t a b l e "   w : s t y l e I d = " L i s t T a b l e 3 - A c c e n t 1 " & g t ; & l t ; w : n a m e   w : v a l = " L i s t   T a b l e   3   A c c e n t   1 " / & g t ; & l t ; w : b a s e d O n   w : v a l = " T a b l e N o r m a l " / & g t ; & l t ; w : u i P r i o r i t y   w : v a l = " 4 8 " / & g t ; & l t ; w : r s i d   w : v a l = " 0 0 2 1 5 5 F 5 " / & g t ; & l t ; w : p P r & g t ; & l t ; w : s p a c i n g   w : a f t e r = " 0 "   w : l i n e = " 2 4 0 "   w : l i n e R u l e = " a u t o " / & g t ; & l t ; / w : p P r & g t ; & l t ; w : t b l P r & g t ; & l t ; w : t b l S t y l e R o w B a n d S i z e   w : v a l = " 1 " / & g t ; & l t ; w : t b l S t y l e C o l B a n d S i z e   w : v a l = " 1 " / & g t ; & l t ; w : t b l B o r d e r s & g t ; & l t ; w : t o p   w : v a l = " s i n g l e "   w : s z = " 4 "   w : s p a c e = " 0 "   w : c o l o r = " 4 4 7 2 C 4 "   w : t h e m e C o l o r = " a c c e n t 1 " / & g t ; & l t ; w : l e f t   w : v a l = " s i n g l e "   w : s z = " 4 "   w : s p a c e = " 0 "   w : c o l o r = " 4 4 7 2 C 4 "   w : t h e m e C o l o r = " a c c e n t 1 " / & g t ; & l t ; w : b o t t o m   w : v a l = " s i n g l e "   w : s z = " 4 "   w : s p a c e = " 0 "   w : c o l o r = " 4 4 7 2 C 4 "   w : t h e m e C o l o r = " a c c e n t 1 " / & g t ; & l t ; w : r i g h t   w : v a l = " s i n g l e "   w : s z = " 4 "   w : s p a c e = " 0 "   w : c o l o r = " 4 4 7 2 C 4 "   w : t h e m e C o l o r = " a c c e n t 1 " / & g t ; & l t ; / w : t b l B o r d e r s & g t ; & l t ; / w : t b l P r & g t ; & l t ; w : t b l S t y l e P r   w : t y p e = " f i r s t R o w " & g t ; & l t ; w : r P r & g t ; & l t ; w : b / & g t ; & l t ; w : b C s / & g t ; & l t ; w : c o l o r   w : v a l = " F F F F F F "   w : t h e m e C o l o r = " b a c k g r o u n d 1 " / & g t ; & l t ; / w : r P r & g t ; & l t ; w : t b l P r / & g t ; & l t ; w : t c P r & g t ; & l t ; w : s h d   w : v a l = " c l e a r "   w : c o l o r = " a u t o "   w : f i l l = " 4 4 7 2 C 4 "   w : t h e m e F i l l = " a c c e n t 1 " / & g t ; & l t ; / w : t c P r & g t ; & l t ; / w : t b l S t y l e P r & g t ; & l t ; w : t b l S t y l e P r   w : t y p e = " l a s t R o w " & g t ; & l t ; w : r P r & g t ; & l t ; w : b / & g t ; & l t ; w : b C s / & g t ; & l t ; / w : r P r & g t ; & l t ; w : t b l P r / & g t ; & l t ; w : t c P r & g t ; & l t ; w : t c B o r d e r s & g t ; & l t ; w : t o p   w : v a l = " d o u b l e "   w : s z = " 4 "   w : s p a c e = " 0 "   w : c o l o r = " 4 4 7 2 C 4 "   w : t h e m e C o l o r = " a c c e n t 1 " / & g t ; & l t ; / w : t c B o r d e r s & g t ; & l t ; w : s h d   w : v a l = " c l e a r "   w : c o l o r = " a u t o "   w : f i l l = " F F F F F F "   w : t h e m e F i l l = " b a c k g r o u n d 1 " / & g t ; & l t ; / w : t c P r & g t ; & l t ; / w : t b l S t y l e P r & g t ; & l t ; w : t b l S t y l e P r   w : t y p e = " f i r s t C o l " & g t ; & l t ; w : r P r & g t ; & l t ; w : b / & g t ; & l t ; w : b C s / & g t ; & l t ; / w : r P r & g t ; & l t ; w : t b l P r / & g t ; & l t ; w : t c P r & g t ; & l t ; w : t c B o r d e r s & g t ; & l t ; w : r i g h t   w : v a l = " n i l " / & g t ; & l t ; / w : t c B o r d e r s & g t ; & l t ; w : s h d   w : v a l = " c l e a r "   w : c o l o r = " a u t o "   w : f i l l = " F F F F F F "   w : t h e m e F i l l = " b a c k g r o u n d 1 " / & g t ; & l t ; / w : t c P r & g t ; & l t ; / w : t b l S t y l e P r & g t ; & l t ; w : t b l S t y l e P r   w : t y p e = " l a s t C o l " & g t ; & l t ; w : r P r & g t ; & l t ; w : b / & g t ; & l t ; w : b C s / & g t ; & l t ; / w : r P r & g t ; & l t ; w : t b l P r / & g t ; & l t ; w : t c P r & g t ; & l t ; w : t c B o r d e r s & g t ; & l t ; w : l e f t   w : v a l = " n i l " / & g t ; & l t ; / w : t c B o r d e r s & g t ; & l t ; w : s h d   w : v a l = " c l e a r "   w : c o l o r = " a u t o "   w : f i l l = " F F F F F F "   w : t h e m e F i l l = " b a c k g r o u n d 1 " / & g t ; & l t ; / w : t c P r & g t ; & l t ; / w : t b l S t y l e P r & g t ; & l t ; w : t b l S t y l e P r   w : t y p e = " b a n d 1 V e r t " & g t ; & l t ; w : t b l P r / & g t ; & l t ; w : t c P r & g t ; & l t ; w : t c B o r d e r s & g t ; & l t ; w : l e f t   w : v a l = " s i n g l e "   w : s z = " 4 "   w : s p a c e = " 0 "   w : c o l o r = " 4 4 7 2 C 4 "   w : t h e m e C o l o r = " a c c e n t 1 " / & g t ; & l t ; w : r i g h t   w : v a l = " s i n g l e "   w : s z = " 4 "   w : s p a c e = " 0 "   w : c o l o r = " 4 4 7 2 C 4 "   w : t h e m e C o l o r = " a c c e n t 1 " / & g t ; & l t ; / w : t c B o r d e r s & g t ; & l t ; / w : t c P r & g t ; & l t ; / w : t b l S t y l e P r & g t ; & l t ; w : t b l S t y l e P r   w : t y p e = " b a n d 1 H o r z " & g t ; & l t ; w : t b l P r / & g t ; & l t ; w : t c P r & g t ; & l t ; w : t c B o r d e r s & g t ; & l t ; w : t o p   w : v a l = " s i n g l e "   w : s z = " 4 "   w : s p a c e = " 0 "   w : c o l o r = " 4 4 7 2 C 4 "   w : t h e m e C o l o r = " a c c e n t 1 " / & g t ; & l t ; w : b o t t o m   w : v a l = " s i n g l e "   w : s z = " 4 "   w : s p a c e = " 0 "   w : c o l o r = " 4 4 7 2 C 4 "   w : t h e m e C o l o r = " a c c e n t 1 " / & g t ; & l t ; w : i n s i d e H   w : v a l = " n i l " / & g t ; & l t ; / w : t c B o r d e r s & g t ; & l t ; / w : t c P r & g t ; & l t ; / w : t b l S t y l e P r & g t ; & l t ; w : t b l S t y l e P r   w : t y p e = " n e C e l l " & g t ; & l t ; w : t b l P r / & g t ; & l t ; w : t c P r & g t ; & l t ; w : t c B o r d e r s & g t ; & l t ; w : l e f t   w : v a l = " n i l " / & g t ; & l t ; w : b o t t o m   w : v a l = " n i l " / & g t ; & l t ; / w : t c B o r d e r s & g t ; & l t ; / w : t c P r & g t ; & l t ; / w : t b l S t y l e P r & g t ; & l t ; w : t b l S t y l e P r   w : t y p e = " n w C e l l " & g t ; & l t ; w : t b l P r / & g t ; & l t ; w : t c P r & g t ; & l t ; w : t c B o r d e r s & g t ; & l t ; w : b o t t o m   w : v a l = " n i l " / & g t ; & l t ; w : r i g h t   w : v a l = " n i l " / & g t ; & l t ; / w : t c B o r d e r s & g t ; & l t ; / w : t c P r & g t ; & l t ; / w : t b l S t y l e P r & g t ; & l t ; w : t b l S t y l e P r   w : t y p e = " s e C e l l " & g t ; & l t ; w : t b l P r / & g t ; & l t ; w : t c P r & g t ; & l t ; w : t c B o r d e r s & g t ; & l t ; w : t o p   w : v a l = " d o u b l e "   w : s z = " 4 "   w : s p a c e = " 0 "   w : c o l o r = " 4 4 7 2 C 4 "   w : t h e m e C o l o r = " a c c e n t 1 " / & g t ; & l t ; w : l e f t   w : v a l = " n i l " / & g t ; & l t ; / w : t c B o r d e r s & g t ; & l t ; / w : t c P r & g t ; & l t ; / w : t b l S t y l e P r & g t ; & l t ; w : t b l S t y l e P r   w : t y p e = " s w C e l l " & g t ; & l t ; w : t b l P r / & g t ; & l t ; w : t c P r & g t ; & l t ; w : t c B o r d e r s & g t ; & l t ; w : t o p   w : v a l = " d o u b l e "   w : s z = " 4 "   w : s p a c e = " 0 "   w : c o l o r = " 4 4 7 2 C 4 "   w : t h e m e C o l o r = " a c c e n t 1 " / & g t ; & l t ; w : r i g h t   w : v a l = " n i l " / & g t ; & l t ; / w : t c B o r d e r s & g t ; & l t ; / w : t c P r & g t ; & l t ; / w : t b l S t y l e P r & g t ; & l t ; / w : s t y l e & g t ; & l t ; / w : s t y l e s & g t ; & l t ; / p k g : x m l D a t a & g t ; & l t ; / p k g : p a r t & g t ; & l t ; / p k g : p a c k a g e & g t ; + 
+ < / R e p o r t T i t l e >   
          < R u n T i m e _ R a d i o S h o w C a p t i o n > R u n T i m e _ R a d i o S h o w C a p t i o n < / R u n T i m e _ R a d i o S h o w C a p t i o n >   
@@ -1769,7 +1910,13 @@
  
      < R a d i o S h o w T y p e >   
-         < C o d e _ R a d i o S h o w T y p e > C o d e _ R a d i o S h o w T y p e < / C o d e _ R a d i o S h o w T y p e > +         < C o d e _ R a d i o S h o w T y p e > & l t ; ? x m l   v e r s i o n = " 1 . 0 "   s t a n d a l o n e = " y e s " ? & g t ; + 
+ & l t ; ? m s o - a p p l i c a t i o n   p r o g i d = " W o r d . D o c u m e n t " ? & g t ; + 
+ & l t ; p k g : p a c k a g e   x m l n s : p k g = " h t t p : / / s c h e m a s . m i c r o s o f t . c o m / o f f i c e / 2 0 0 6 / x m l P a c k a g e " & g t ; & l t ; p k g : p a r t   p k g : n a m e = " / _ r e l s / . r e l s "   p k g : c o n t e n t T y p e = " a p p l i c a t i o n / v n d . o p e n x m l f o r m a t s - p a c k a g e . r e l a t i o n s h i p s + x m l "   p k g : p a d d i n g = " 5 1 2 " & g t ; & l t ; p k g : x m l D a t a & g t ; & l t ; R e l a t i o n s h i p s   x m l n s = " h t t p : / / s c h e m a s . o p e n x m l f o r m a t s . o r g / p a c k a g e / 2 0 0 6 / r e l a t i o n s h i p s " & g t ; & l t ; R e l a t i o n s h i p   I d = " r I d 1 "   T y p e = " h t t p : / / s c h e m a s . o p e n x m l f o r m a t s . o r g / o f f i c e D o c u m e n t / 2 0 0 6 / r e l a t i o n s h i p s / o f f i c e D o c u m e n t "   T a r g e t = " w o r d / d o c u m e n t . x m l " / & g t ; & l t ; / R e l a t i o n s h i p s & g t ; & l t ; / p k g : x m l D a t a & g t ; & l t ; / p k g : p a r t & g t ; & l t ; p k g : p a r t   p k g : n a m e = " / w o r d / d o c u m e n t . x m l "   p k g : c o n t e n t T y p e = " a p p l i c a t i o n / v n d . o p e n x m l f o r m a t s - o f f i c e d o c u m e n t . w o r d p r o c e s s i n g m l . d o c u m e n t . m a i n + x m l " & g t ; & l t ; p k g : x m l D a t a & g t ; & l t ; w : d o c u m e n t   x m l n s : w p c = " h t t p : / / s c h e m a s . m i c r o s o f t . c o m / o f f i c e / w o r d / 2 0 1 0 / w o r d p r o c e s s i n g C a n v a s "   x m l n s : c x = " h t t p : / / s c h e m a s . m i c r o s o f t . c o m / o f f i c e / d r a w i n g / 2 0 1 4 / c h a r t e x "   x m l n s : c x 1 = " h t t p : / / s c h e m a s . m i c r o s o f t . c o m / o f f i c e / d r a w i n g / 2 0 1 5 / 9 / 8 / c h a r t e x "   x m l n s : c x 2 = " h t t p : / / s c h e m a s . m i c r o s o f t . c o m / o f f i c e / d r a w i n g / 2 0 1 5 / 1 0 / 2 1 / c h a r t e x "   x m l n s : c x 3 = " h t t p : / / s c h e m a s . m i c r o s o f t . c o m / o f f i c e / d r a w i n g / 2 0 1 6 / 5 / 9 / c h a r t e x "   x m l n s : c x 4 = " h t t p : / / s c h e m a s . m i c r o s o f t . c o m / o f f i c e / d r a w i n g / 2 0 1 6 / 5 / 1 0 / c h a r t e x "   x m l n s : c x 5 = " h t t p : / / s c h e m a s . m i c r o s o f t . c o m / o f f i c e / d r a w i n g / 2 0 1 6 / 5 / 1 1 / c h a r t e x "   x m l n s : c x 6 = " h t t p : / / s c h e m a s . m i c r o s o f t . c o m / o f f i c e / d r a w i n g / 2 0 1 6 / 5 / 1 2 / c h a r t e x "   x m l n s : c x 7 = " h t t p : / / s c h e m a s . m i c r o s o f t . c o m / o f f i c e / d r a w i n g / 2 0 1 6 / 5 / 1 3 / c h a r t e x "   x m l n s : c x 8 = " h t t p : / / s c h e m a s . m i c r o s o f t . c o m / o f f i c e / d r a w i n g / 2 0 1 6 / 5 / 1 4 / c h a r t e x "   x m l n s : m c = " h t t p : / / s c h e m a s . o p e n x m l f o r m a t s . o r g / m a r k u p - c o m p a t i b i l i t y / 2 0 0 6 "   x m l n s : a i n k = " h t t p : / / s c h e m a s . m i c r o s o f t . c o m / o f f i c e / d r a w i n g / 2 0 1 6 / i n k "   x m l n s : a m 3 d = " h t t p : / / s c h e m a s . m i c r o s o f t . c o m / o f f i c e / d r a w i n g / 2 0 1 7 / m o d e l 3 d "   x m l n s : o = " u r n : s c h e m a s - m i c r o s o f t - c o m : o f f i c e : o f f i c e "   x m l n s : r = " h t t p : / / s c h e m a s . o p e n x m l f o r m a t s . o r g / o f f i c e D o c u m e n t / 2 0 0 6 / r e l a t i o n s h i p s "   x m l n s : m = " h t t p : / / s c h e m a s . o p e n x m l f o r m a t s . o r g / o f f i c e D o c u m e n t / 2 0 0 6 / m a t h "   x m l n s : v = " u r n : s c h e m a s - m i c r o s o f t - c o m : v m l "   x m l n s : w p 1 4 = " h t t p : / / s c h e m a s . m i c r o s o f t . c o m / o f f i c e / w o r d / 2 0 1 0 / w o r d p r o c e s s i n g D r a w i n g "   x m l n s : w p = " h t t p : / / s c h e m a s . o p e n x m l f o r m a t s . o r g / d r a w i n g m l / 2 0 0 6 / w o r d p r o c e s s i n g D r a w i n g "   x m l n s : w 1 0 = " u r n : s c h e m a s - m i c r o s o f t - c o m : o f f i c e : w o r d "   x m l n s : w = " h t t p : / / s c h e m a s . o p e n x m l f o r m a t s . o r g / w o r d p r o c e s s i n g m l / 2 0 0 6 / m a i n "   x m l n s : w 1 4 = " h t t p : / / s c h e m a s . m i c r o s o f t . c o m / o f f i c e / w o r d / 2 0 1 0 / w o r d m l "   x m l n s : w 1 5 = " h t t p : / / s c h e m a s . m i c r o s o f t . c o m / o f f i c e / w o r d / 2 0 1 2 / w o r d m l "   x m l n s : w 1 6 c e x = " h t t p : / / s c h e m a s . m i c r o s o f t . c o m / o f f i c e / w o r d / 2 0 1 8 / w o r d m l / c e x "   x m l n s : w 1 6 c i d = " h t t p : / / s c h e m a s . m i c r o s o f t . c o m / o f f i c e / w o r d / 2 0 1 6 / w o r d m l / c i d "   x m l n s : w 1 6 = " h t t p : / / s c h e m a s . m i c r o s o f t . c o m / o f f i c e / w o r d / 2 0 1 8 / w o r d m l "   x m l n s : w 1 6 s e = " h t t p : / / s c h e m a s . m i c r o s o f t . c o m / o f f i c e / w o r d / 2 0 1 5 / w o r d m l / s y m e x "   x m l n s : w p g = " h t t p : / / s c h e m a s . m i c r o s o f t . c o m / o f f i c e / w o r d / 2 0 1 0 / w o r d p r o c e s s i n g G r o u p "   x m l n s : w p i = " h t t p : / / s c h e m a s . m i c r o s o f t . c o m / o f f i c e / w o r d / 2 0 1 0 / w o r d p r o c e s s i n g I n k "   x m l n s : w n e = " h t t p : / / s c h e m a s . m i c r o s o f t . c o m / o f f i c e / w o r d / 2 0 0 6 / w o r d m l "   x m l n s : w p s = " h t t p : / / s c h e m a s . m i c r o s o f t . c o m / o f f i c e / w o r d / 2 0 1 0 / w o r d p r o c e s s i n g S h a p e "   m c : I g n o r a b l e = " w 1 4   w 1 5   w 1 6 s e   w 1 6 c i d   w 1 6   w 1 6 c e x   w p 1 4 " & g t ; & l t ; w : b o d y & g t ; & l t ; w : p   w : r s i d R = " 0 0 0 0 0 0 0 0 "   w : r s i d R D e f a u l t = " 0 0 8 7 1 1 A 2 " & g t ; & l t ; w : r & g t ; & l t ; w : t & g t ; C o d e _ R a d i o S h o w T y p e & l t ; / w : t & g t ; & l t ; / w : r & g t ; & l t ; / w : p & g t ; & l t ; w : s e c t P r   w : r s i d R = " 0 0 0 0 0 0 0 0 " & g t ; & l t ; w : p g S z   w : w = " 1 2 2 4 0 "   w : h = " 1 5 8 4 0 " / & g t ; & l t ; w : p g M a r   w : t o p = " 1 4 4 0 "   w : r i g h t = " 1 4 4 0 "   w : b o t t o m = " 1 4 4 0 "   w : l e f t = " 1 4 4 0 "   w : h e a d e r = " 7 2 0 "   w : f o o t e r = " 7 2 0 "   w : g u t t e r = " 0 " / & g t ; & l t ; w : c o l s   w : s p a c e = " 7 2 0 " / & g t ; & l t ; / w : s e c t P r & g t ; & l t ; / w : b o d y & g t ; & l t ; / w : d o c u m e n t & g t ; & l t ; / p k g : x m l D a t a & g t ; & l t ; / p k g : p a r t & g t ; & l t ; p k g : p a r t   p k g : n a m e = " / w o r d / _ r e l s / d o c u m e n t . x m l . r e l s "   p k g : c o n t e n t T y p e = " a p p l i c a t i o n / v n d . o p e n x m l f o r m a t s - p a c k a g e . r e l a t i o n s h i p s + x m l "   p k g : p a d d i n g = " 2 5 6 " & g t ; & l t ; p k g : x m l D a t a & g t ; & l t ; R e l a t i o n s h i p s   x m l n s = " h t t p : / / s c h e m a s . o p e n x m l f o r m a t s . o r g / p a c k a g e / 2 0 0 6 / r e l a t i o n s h i p s " & g t ; & l t ; R e l a t i o n s h i p   I d = " r I d 1 "   T y p e = " h t t p : / / s c h e m a s . o p e n x m l f o r m a t s . o r g / o f f i c e D o c u m e n t / 2 0 0 6 / r e l a t i o n s h i p s / s t y l e s "   T a r g e t = " s t y l e s . x m l " / & g t ; & l t ; / R e l a t i o n s h i p s & g t ; & l t ; / p k g : x m l D a t a & g t ; & l t ; / p k g : p a r t & g t ; & l t ; p k g : p a r t   p k g : n a m e = " / w o r d / s t y l e s . x m l "   p k g : c o n t e n t T y p e = " a p p l i c a t i o n / v n d . o p e n x m l f o r m a t s - o f f i c e d o c u m e n t . w o r d p r o c e s s i n g m l . s t y l e s + x m l " & g t ; & l t ; p k g : x m l D a t a & g t ; & l t ; w : s t y l e s   x m l n s : m c = " h t t p : / / s c h e m a s . o p e n x m l f o r m a t s . o r g / m a r k u p - c o m p a t i b i l i t y / 2 0 0 6 "   x m l n s : r = " h t t p : / / s c h e m a s . o p e n x m l f o r m a t s . o r g / o f f i c e D o c u m e n t / 2 0 0 6 / r e l a t i o n s h i p s "   x m l n s : w = " h t t p : / / s c h e m a s . o p e n x m l f o r m a t s . o r g / w o r d p r o c e s s i n g m l / 2 0 0 6 / m a i n "   x m l n s : w 1 4 = " h t t p : / / s c h e m a s . m i c r o s o f t . c o m / o f f i c e / w o r d / 2 0 1 0 / w o r d m l "   x m l n s : w 1 5 = " h t t p : / / s c h e m a s . m i c r o s o f t . c o m / o f f i c e / w o r d / 2 0 1 2 / w o r d m l "   x m l n s : w 1 6 c e x = " h t t p : / / s c h e m a s . m i c r o s o f t . c o m / o f f i c e / w o r d / 2 0 1 8 / w o r d m l / c e x "   x m l n s : w 1 6 c i d = " h t t p : / / s c h e m a s . m i c r o s o f t . c o m / o f f i c e / w o r d / 2 0 1 6 / w o r d m l / c i d "   x m l n s : w 1 6 = " h t t p : / / s c h e m a s . m i c r o s o f t . c o m / o f f i c e / w o r d / 2 0 1 8 / w o r d m l "   x m l n s : w 1 6 s e = " h t t p : / / s c h e m a s . m i c r o s o f t . c o m / o f f i c e / w o r d / 2 0 1 5 / w o r d m l / s y m e x "   m c : I g n o r a b l e = " w 1 4   w 1 5   w 1 6 s e   w 1 6 c i d   w 1 6   w 1 6 c e x " & g t ; & l t ; w : d o c D e f a u l t s & g t ; & l t ; w : r P r D e f a u l t & g t ; & l t ; w : r P r & g t ; & l t ; w : r F o n t s   w : a s c i i T h e m e = " m i n o r H A n s i "   w : e a s t A s i a T h e m e = " m i n o r E a s t A s i a "   w : h A n s i T h e m e = " m i n o r H A n s i "   w : c s t h e m e = " m i n o r B i d i " / & g t ; & l t ; w : s z   w : v a l = " 2 2 " / & g t ; & l t ; w : s z C s   w : v a l = " 2 2 " / & g t ; & l t ; w : l a n g   w : v a l = " e n - U S "   w : e a s t A s i a = " e n - U S "   w : b i d i = " a r - S A " / & g t ; & l t ; / w : r P r & g t ; & l t ; / w : r P r D e f a u l t & g t ; & l t ; w : p P r D e f a u l t & g t ; & l t ; w : p P r & g t ; & l t ; w : s p a c i n g   w : a f t e r = " 1 6 0 "   w : l i n e = " 2 5 9 "   w : l i n e R u l e = " a u t o " / & g t ; & l t ; / w : p P r & g t ; & l t ; / w : p P r D e f a u l t & g t ; & l t ; / w : d o c D e f a u l t s & g t ; & l t ; w : s t y l e   w : t y p e = " p a r a g r a p h "   w : d e f a u l t = " 1 "   w : s t y l e I d = " N o r m a l " & g t ; & l t ; w : n a m e   w : v a l = " N o r m a l " / & g t ; & l t ; w : q F o r m a t / & g t ; & l t ; / w : s t y l e & g t ; & l t ; w : s t y l e   w : t y p e = " c h a r a c t e r "   w : d e f a u l t = " 1 "   w : s t y l e I d = " D e f a u l t P a r a g r a p h F o n t " & g t ; & l t ; w : n a m e   w : v a l = " D e f a u l t   P a r a g r a p h   F o n t " / & g t ; & l t ; w : u i P r i o r i t y   w : v a l = " 1 " / & g t ; & l t ; w : s e m i H i d d e n / & g t ; & l t ; w : u n h i d e W h e n U s e d / & g t ; & l t ; / w : s t y l e & g t ; & l t ; w : s t y l e   w : t y p e = " t a b l e "   w : d e f a u l t = " 1 "   w : s t y l e I d = " T a b l e N o r m a l " & g t ; & l t ; w : n a m e   w : v a l = " N o r m a l   T a b l e " / & g t ; & l t ; w : u i P r i o r i t y   w : v a l = " 9 9 " / & g t ; & l t ; w : s e m i H i d d e n / & g t ; & l t ; w : u n h i d e W h e n U s e d / & g t ; & l t ; w : t b l P r & g t ; & l t ; w : t b l I n d   w : w = " 0 "   w : t y p e = " d x a " / & g t ; & l t ; w : t b l C e l l M a r & g t ; & l t ; w : t o p   w : w = " 0 "   w : t y p e = " d x a " / & g t ; & l t ; w : l e f t   w : w = " 1 0 8 "   w : t y p e = " d x a " / & g t ; & l t ; w : b o t t o m   w : w = " 0 "   w : t y p e = " d x a " / & g t ; & l t ; w : r i g h t   w : w = " 1 0 8 "   w : t y p e = " d x a " / & g t ; & l t ; / w : t b l C e l l M a r & g t ; & l t ; / w : t b l P r & g t ; & l t ; / w : s t y l e & g t ; & l t ; w : s t y l e   w : t y p e = " n u m b e r i n g "   w : d e f a u l t = " 1 "   w : s t y l e I d = " N o L i s t " & g t ; & l t ; w : n a m e   w : v a l = " N o   L i s t " / & g t ; & l t ; w : u i P r i o r i t y   w : v a l = " 9 9 " / & g t ; & l t ; w : s e m i H i d d e n / & g t ; & l t ; w : u n h i d e W h e n U s e d / & g t ; & l t ; / w : s t y l e & g t ; & l t ; w : s t y l e   w : t y p e = " c h a r a c t e r "   w : s t y l e I d = " P l a c e h o l d e r T e x t " & g t ; & l t ; w : n a m e   w : v a l = " P l a c e h o l d e r   T e x t " / & g t ; & l t ; w : b a s e d O n   w : v a l = " D e f a u l t P a r a g r a p h F o n t " / & g t ; & l t ; w : u i P r i o r i t y   w : v a l = " 9 9 " / & g t ; & l t ; w : s e m i H i d d e n / & g t ; & l t ; w : r s i d   w : v a l = " 0 0 7 3 4 E A C " / & g t ; & l t ; w : r P r & g t ; & l t ; w : c o l o r   w : v a l = " 8 0 8 0 8 0 " / & g t ; & l t ; / w : r P r & g t ; & l t ; / w : s t y l e & g t ; & l t ; w : s t y l e   w : t y p e = " t a b l e "   w : s t y l e I d = " T a b l e G r i d " & g t ; & l t ; w : n a m e   w : v a l = " T a b l e   G r i d " / & g t ; & l t ; w : b a s e d O n   w : v a l = " T a b l e N o r m a l " / & g t ; & l t ; w : u i P r i o r i t y   w : v a l = " 3 9 " / & g t ; & l t ; w : r s i d   w : v a l = " 0 0 A A 2 F 1 E " / & g t ; & l t ; w : p P r & g t ; & l t ; w : s p a c i n g   w : a f t e r = " 0 "   w : l i n e = " 2 4 0 "   w : l i n e R u l e = " a u t o " / & g t ; & l t ; / w : p P r & g t ; & l t ; w : t b l P r & g t ; & l t ; w : t b l B o r d e r s & g t ; & l t ; w : t o p   w : v a l = " s i n g l e "   w : s z = " 4 "   w : s p a c e = " 0 "   w : c o l o r = " a u t o " / & g t ; & l t ; w : l e f t   w : v a l = " s i n g l e "   w : s z = " 4 "   w : s p a c e = " 0 "   w : c o l o r = " a u t o " / & g t ; & l t ; w : b o t t o m   w : v a l = " s i n g l e "   w : s z = " 4 "   w : s p a c e = " 0 "   w : c o l o r = " a u t o " / & g t ; & l t ; w : r i g h t   w : v a l = " s i n g l e "   w : s z = " 4 "   w : s p a c e = " 0 "   w : c o l o r = " a u t o " / & g t ; & l t ; w : i n s i d e H   w : v a l = " s i n g l e "   w : s z = " 4 "   w : s p a c e = " 0 "   w : c o l o r = " a u t o " / & g t ; & l t ; w : i n s i d e V   w : v a l = " s i n g l e "   w : s z = " 4 "   w : s p a c e = " 0 "   w : c o l o r = " a u t o " / & g t ; & l t ; / w : t b l B o r d e r s & g t ; & l t ; / w : t b l P r & g t ; & l t ; / w : s t y l e & g t ; & l t ; w : s t y l e   w : t y p e = " t a b l e "   w : s t y l e I d = " L i s t T a b l e 3 - A c c e n t 1 " & g t ; & l t ; w : n a m e   w : v a l = " L i s t   T a b l e   3   A c c e n t   1 " / & g t ; & l t ; w : b a s e d O n   w : v a l = " T a b l e N o r m a l " / & g t ; & l t ; w : u i P r i o r i t y   w : v a l = " 4 8 " / & g t ; & l t ; w : r s i d   w : v a l = " 0 0 2 1 5 5 F 5 " / & g t ; & l t ; w : p P r & g t ; & l t ; w : s p a c i n g   w : a f t e r = " 0 "   w : l i n e = " 2 4 0 "   w : l i n e R u l e = " a u t o " / & g t ; & l t ; / w : p P r & g t ; & l t ; w : t b l P r & g t ; & l t ; w : t b l S t y l e R o w B a n d S i z e   w : v a l = " 1 " / & g t ; & l t ; w : t b l S t y l e C o l B a n d S i z e   w : v a l = " 1 " / & g t ; & l t ; w : t b l B o r d e r s & g t ; & l t ; w : t o p   w : v a l = " s i n g l e "   w : s z = " 4 "   w : s p a c e = " 0 "   w : c o l o r = " 4 4 7 2 C 4 "   w : t h e m e C o l o r = " a c c e n t 1 " / & g t ; & l t ; w : l e f t   w : v a l = " s i n g l e "   w : s z = " 4 "   w : s p a c e = " 0 "   w : c o l o r = " 4 4 7 2 C 4 "   w : t h e m e C o l o r = " a c c e n t 1 " / & g t ; & l t ; w : b o t t o m   w : v a l = " s i n g l e "   w : s z = " 4 "   w : s p a c e = " 0 "   w : c o l o r = " 4 4 7 2 C 4 "   w : t h e m e C o l o r = " a c c e n t 1 " / & g t ; & l t ; w : r i g h t   w : v a l = " s i n g l e "   w : s z = " 4 "   w : s p a c e = " 0 "   w : c o l o r = " 4 4 7 2 C 4 "   w : t h e m e C o l o r = " a c c e n t 1 " / & g t ; & l t ; / w : t b l B o r d e r s & g t ; & l t ; / w : t b l P r & g t ; & l t ; w : t b l S t y l e P r   w : t y p e = " f i r s t R o w " & g t ; & l t ; w : r P r & g t ; & l t ; w : b / & g t ; & l t ; w : b C s / & g t ; & l t ; w : c o l o r   w : v a l = " F F F F F F "   w : t h e m e C o l o r = " b a c k g r o u n d 1 " / & g t ; & l t ; / w : r P r & g t ; & l t ; w : t b l P r / & g t ; & l t ; w : t c P r & g t ; & l t ; w : s h d   w : v a l = " c l e a r "   w : c o l o r = " a u t o "   w : f i l l = " 4 4 7 2 C 4 "   w : t h e m e F i l l = " a c c e n t 1 " / & g t ; & l t ; / w : t c P r & g t ; & l t ; / w : t b l S t y l e P r & g t ; & l t ; w : t b l S t y l e P r   w : t y p e = " l a s t R o w " & g t ; & l t ; w : r P r & g t ; & l t ; w : b / & g t ; & l t ; w : b C s / & g t ; & l t ; / w : r P r & g t ; & l t ; w : t b l P r / & g t ; & l t ; w : t c P r & g t ; & l t ; w : t c B o r d e r s & g t ; & l t ; w : t o p   w : v a l = " d o u b l e "   w : s z = " 4 "   w : s p a c e = " 0 "   w : c o l o r = " 4 4 7 2 C 4 "   w : t h e m e C o l o r = " a c c e n t 1 " / & g t ; & l t ; / w : t c B o r d e r s & g t ; & l t ; w : s h d   w : v a l = " c l e a r "   w : c o l o r = " a u t o "   w : f i l l = " F F F F F F "   w : t h e m e F i l l = " b a c k g r o u n d 1 " / & g t ; & l t ; / w : t c P r & g t ; & l t ; / w : t b l S t y l e P r & g t ; & l t ; w : t b l S t y l e P r   w : t y p e = " f i r s t C o l " & g t ; & l t ; w : r P r & g t ; & l t ; w : b / & g t ; & l t ; w : b C s / & g t ; & l t ; / w : r P r & g t ; & l t ; w : t b l P r / & g t ; & l t ; w : t c P r & g t ; & l t ; w : t c B o r d e r s & g t ; & l t ; w : r i g h t   w : v a l = " n i l " / & g t ; & l t ; / w : t c B o r d e r s & g t ; & l t ; w : s h d   w : v a l = " c l e a r "   w : c o l o r = " a u t o "   w : f i l l = " F F F F F F "   w : t h e m e F i l l = " b a c k g r o u n d 1 " / & g t ; & l t ; / w : t c P r & g t ; & l t ; / w : t b l S t y l e P r & g t ; & l t ; w : t b l S t y l e P r   w : t y p e = " l a s t C o l " & g t ; & l t ; w : r P r & g t ; & l t ; w : b / & g t ; & l t ; w : b C s / & g t ; & l t ; / w : r P r & g t ; & l t ; w : t b l P r / & g t ; & l t ; w : t c P r & g t ; & l t ; w : t c B o r d e r s & g t ; & l t ; w : l e f t   w : v a l = " n i l " / & g t ; & l t ; / w : t c B o r d e r s & g t ; & l t ; w : s h d   w : v a l = " c l e a r "   w : c o l o r = " a u t o "   w : f i l l = " F F F F F F "   w : t h e m e F i l l = " b a c k g r o u n d 1 " / & g t ; & l t ; / w : t c P r & g t ; & l t ; / w : t b l S t y l e P r & g t ; & l t ; w : t b l S t y l e P r   w : t y p e = " b a n d 1 V e r t " & g t ; & l t ; w : t b l P r / & g t ; & l t ; w : t c P r & g t ; & l t ; w : t c B o r d e r s & g t ; & l t ; w : l e f t   w : v a l = " s i n g l e "   w : s z = " 4 "   w : s p a c e = " 0 "   w : c o l o r = " 4 4 7 2 C 4 "   w : t h e m e C o l o r = " a c c e n t 1 " / & g t ; & l t ; w : r i g h t   w : v a l = " s i n g l e "   w : s z = " 4 "   w : s p a c e = " 0 "   w : c o l o r = " 4 4 7 2 C 4 "   w : t h e m e C o l o r = " a c c e n t 1 " / & g t ; & l t ; / w : t c B o r d e r s & g t ; & l t ; / w : t c P r & g t ; & l t ; / w : t b l S t y l e P r & g t ; & l t ; w : t b l S t y l e P r   w : t y p e = " b a n d 1 H o r z " & g t ; & l t ; w : t b l P r / & g t ; & l t ; w : t c P r & g t ; & l t ; w : t c B o r d e r s & g t ; & l t ; w : t o p   w : v a l = " s i n g l e "   w : s z = " 4 "   w : s p a c e = " 0 "   w : c o l o r = " 4 4 7 2 C 4 "   w : t h e m e C o l o r = " a c c e n t 1 " / & g t ; & l t ; w : b o t t o m   w : v a l = " s i n g l e "   w : s z = " 4 "   w : s p a c e = " 0 "   w : c o l o r = " 4 4 7 2 C 4 "   w : t h e m e C o l o r = " a c c e n t 1 " / & g t ; & l t ; w : i n s i d e H   w : v a l = " n i l " / & g t ; & l t ; / w : t c B o r d e r s & g t ; & l t ; / w : t c P r & g t ; & l t ; / w : t b l S t y l e P r & g t ; & l t ; w : t b l S t y l e P r   w : t y p e = " n e C e l l " & g t ; & l t ; w : t b l P r / & g t ; & l t ; w : t c P r & g t ; & l t ; w : t c B o r d e r s & g t ; & l t ; w : l e f t   w : v a l = " n i l " / & g t ; & l t ; w : b o t t o m   w : v a l = " n i l " / & g t ; & l t ; / w : t c B o r d e r s & g t ; & l t ; / w : t c P r & g t ; & l t ; / w : t b l S t y l e P r & g t ; & l t ; w : t b l S t y l e P r   w : t y p e = " n w C e l l " & g t ; & l t ; w : t b l P r / & g t ; & l t ; w : t c P r & g t ; & l t ; w : t c B o r d e r s & g t ; & l t ; w : b o t t o m   w : v a l = " n i l " / & g t ; & l t ; w : r i g h t   w : v a l = " n i l " / & g t ; & l t ; / w : t c B o r d e r s & g t ; & l t ; / w : t c P r & g t ; & l t ; / w : t b l S t y l e P r & g t ; & l t ; w : t b l S t y l e P r   w : t y p e = " s e C e l l " & g t ; & l t ; w : t b l P r / & g t ; & l t ; w : t c P r & g t ; & l t ; w : t c B o r d e r s & g t ; & l t ; w : t o p   w : v a l = " d o u b l e "   w : s z = " 4 "   w : s p a c e = " 0 "   w : c o l o r = " 4 4 7 2 C 4 "   w : t h e m e C o l o r = " a c c e n t 1 " / & g t ; & l t ; w : l e f t   w : v a l = " n i l " / & g t ; & l t ; / w : t c B o r d e r s & g t ; & l t ; / w : t c P r & g t ; & l t ; / w : t b l S t y l e P r & g t ; & l t ; w : t b l S t y l e P r   w : t y p e = " s w C e l l " & g t ; & l t ; w : t b l P r / & g t ; & l t ; w : t c P r & g t ; & l t ; w : t c B o r d e r s & g t ; & l t ; w : t o p   w : v a l = " d o u b l e "   w : s z = " 4 "   w : s p a c e = " 0 "   w : c o l o r = " 4 4 7 2 C 4 "   w : t h e m e C o l o r = " a c c e n t 1 " / & g t ; & l t ; w : r i g h t   w : v a l = " n i l " / & g t ; & l t ; / w : t c B o r d e r s & g t ; & l t ; / w : t c P r & g t ; & l t ; / w : t b l S t y l e P r & g t ; & l t ; / w : s t y l e & g t ; & l t ; / w : s t y l e s & g t ; & l t ; / p k g : x m l D a t a & g t ; & l t ; / p k g : p a r t & g t ; & l t ; / p k g : p a c k a g e & g t ; + 
+ < / C o d e _ R a d i o S h o w T y p e >   
          < D e s c r i p t i o n _ R a d i o S h o w T y p e > D e s c r i p t i o n _ R a d i o S h o w T y p e < / D e s c r i p t i o n _ R a d i o S h o w T y p e >   

</xml_diff>

<commit_message>
modified shows by type report
</commit_message>
<xml_diff>
--- a/src/reports/ShowsbyType.docx
+++ b/src/reports/ShowsbyType.docx
@@ -1,6 +1,6 @@
 
 <file path=word/document.xml><?xml version="1.0" encoding="utf-8"?>
-<w:document xmlns:wpc="http://schemas.microsoft.com/office/word/2010/wordprocessingCanvas" xmlns:cx="http://schemas.microsoft.com/office/drawing/2014/chartex" xmlns:cx1="http://schemas.microsoft.com/office/drawing/2015/9/8/chartex" xmlns:cx2="http://schemas.microsoft.com/office/drawing/2015/10/21/chartex" xmlns:cx3="http://schemas.microsoft.com/office/drawing/2016/5/9/chartex" xmlns:cx4="http://schemas.microsoft.com/office/drawing/2016/5/10/chartex" xmlns:cx5="http://schemas.microsoft.com/office/drawing/2016/5/11/chartex" xmlns:cx6="http://schemas.microsoft.com/office/drawing/2016/5/12/chartex" xmlns:cx7="http://schemas.microsoft.com/office/drawing/2016/5/13/chartex" xmlns:cx8="http://schemas.microsoft.com/office/drawing/2016/5/14/chartex" xmlns:mc="http://schemas.openxmlformats.org/markup-compatibility/2006" xmlns:aink="http://schemas.microsoft.com/office/drawing/2016/ink" xmlns:am3d="http://schemas.microsoft.com/office/drawing/2017/model3d" xmlns:o="urn:schemas-microsoft-com:office:office" xmlns:r="http://schemas.openxmlformats.org/officeDocument/2006/relationships" xmlns:m="http://schemas.openxmlformats.org/officeDocument/2006/math" xmlns:v="urn:schemas-microsoft-com:vml" xmlns:wp14="http://schemas.microsoft.com/office/word/2010/wordprocessingDrawing" xmlns:wp="http://schemas.openxmlformats.org/drawingml/2006/wordprocessingDrawing" xmlns:w10="urn:schemas-microsoft-com:office:word" xmlns:w="http://schemas.openxmlformats.org/wordprocessingml/2006/main" xmlns:w14="http://schemas.microsoft.com/office/word/2010/wordml" xmlns:w15="http://schemas.microsoft.com/office/word/2012/wordml" xmlns:w16cex="http://schemas.microsoft.com/office/word/2018/wordml/cex" xmlns:w16cid="http://schemas.microsoft.com/office/word/2016/wordml/cid" xmlns:w16="http://schemas.microsoft.com/office/word/2018/wordml" xmlns:w16se="http://schemas.microsoft.com/office/word/2015/wordml/symex" xmlns:wpg="http://schemas.microsoft.com/office/word/2010/wordprocessingGroup" xmlns:wpi="http://schemas.microsoft.com/office/word/2010/wordprocessingInk" xmlns:wne="http://schemas.microsoft.com/office/word/2006/wordml" xmlns:wps="http://schemas.microsoft.com/office/word/2010/wordprocessingShape" mc:Ignorable="w14 w15 w16se w16cid w16 w16cex wp14">
+<w:document xmlns:a="http://schemas.openxmlformats.org/drawingml/2006/main" xmlns:wpc="http://schemas.microsoft.com/office/word/2010/wordprocessingCanvas" xmlns:cx="http://schemas.microsoft.com/office/drawing/2014/chartex" xmlns:cx1="http://schemas.microsoft.com/office/drawing/2015/9/8/chartex" xmlns:cx2="http://schemas.microsoft.com/office/drawing/2015/10/21/chartex" xmlns:cx3="http://schemas.microsoft.com/office/drawing/2016/5/9/chartex" xmlns:cx4="http://schemas.microsoft.com/office/drawing/2016/5/10/chartex" xmlns:cx5="http://schemas.microsoft.com/office/drawing/2016/5/11/chartex" xmlns:cx6="http://schemas.microsoft.com/office/drawing/2016/5/12/chartex" xmlns:cx7="http://schemas.microsoft.com/office/drawing/2016/5/13/chartex" xmlns:cx8="http://schemas.microsoft.com/office/drawing/2016/5/14/chartex" xmlns:mc="http://schemas.openxmlformats.org/markup-compatibility/2006" xmlns:aink="http://schemas.microsoft.com/office/drawing/2016/ink" xmlns:am3d="http://schemas.microsoft.com/office/drawing/2017/model3d" xmlns:o="urn:schemas-microsoft-com:office:office" xmlns:r="http://schemas.openxmlformats.org/officeDocument/2006/relationships" xmlns:m="http://schemas.openxmlformats.org/officeDocument/2006/math" xmlns:v="urn:schemas-microsoft-com:vml" xmlns:wp14="http://schemas.microsoft.com/office/word/2010/wordprocessingDrawing" xmlns:wp="http://schemas.openxmlformats.org/drawingml/2006/wordprocessingDrawing" xmlns:w10="urn:schemas-microsoft-com:office:word" xmlns:w="http://schemas.openxmlformats.org/wordprocessingml/2006/main" xmlns:w14="http://schemas.microsoft.com/office/word/2010/wordml" xmlns:w15="http://schemas.microsoft.com/office/word/2012/wordml" xmlns:w16cex="http://schemas.microsoft.com/office/word/2018/wordml/cex" xmlns:w16cid="http://schemas.microsoft.com/office/word/2016/wordml/cid" xmlns:w16="http://schemas.microsoft.com/office/word/2018/wordml" xmlns:w16se="http://schemas.microsoft.com/office/word/2015/wordml/symex" xmlns:wpg="http://schemas.microsoft.com/office/word/2010/wordprocessingGroup" xmlns:wpi="http://schemas.microsoft.com/office/word/2010/wordprocessingInk" xmlns:wne="http://schemas.microsoft.com/office/word/2006/wordml" xmlns:wps="http://schemas.microsoft.com/office/word/2010/wordprocessingShape" mc:Ignorable="w14 w15 w16se w16cid w16 w16cex wp14">
   <w:body>
     <w:sdt>
       <w:sdtPr>
@@ -29,7 +29,7 @@
         <mc:AlternateContent>
           <mc:Choice Requires="wps">
             <w:drawing>
-              <wp:anchor distT="45720" distB="45720" distL="114300" distR="114300" simplePos="0" relativeHeight="251659264" behindDoc="0" locked="0" layoutInCell="1" allowOverlap="1" wp14:anchorId="77E88381" wp14:editId="18F91971">
+              <wp:anchor distT="45720" distB="45720" distL="114300" distR="114300" simplePos="0" relativeHeight="251659264" behindDoc="0" locked="0" layoutInCell="1" allowOverlap="1" wp14:editId="18F91971" wp14:anchorId="77E88381">
                 <wp:simplePos x="0" y="0"/>
                 <wp:positionH relativeFrom="margin">
                   <wp:align>right</wp:align>
@@ -109,11 +109,11 @@
           </mc:Choice>
           <mc:Fallback>
             <w:pict>
-              <v:shapetype w14:anchorId="77E88381" id="_x0000_t202" coordsize="21600,21600" o:spt="202" path="m,l,21600r21600,l21600,xe">
+              <v:shapetype id="_x0000_t202" coordsize="21600,21600" o:spt="202" path="m,l,21600r21600,l21600,xe" w14:anchorId="77E88381">
                 <v:stroke joinstyle="miter"/>
                 <v:path gradientshapeok="t" o:connecttype="rect"/>
               </v:shapetype>
-              <v:shape id="Text Box 2" o:spid="_x0000_s1026" type="#_x0000_t202" style="position:absolute;margin-left:428.05pt;margin-top:19.95pt;width:479.25pt;height:55.5pt;z-index:251659264;visibility:visible;mso-wrap-style:square;mso-width-percent:0;mso-height-percent:0;mso-wrap-distance-left:9pt;mso-wrap-distance-top:3.6pt;mso-wrap-distance-right:9pt;mso-wrap-distance-bottom:3.6pt;mso-position-horizontal:right;mso-position-horizontal-relative:margin;mso-position-vertical:absolute;mso-position-vertical-relative:text;mso-width-percent:0;mso-height-percent:0;mso-width-relative:margin;mso-height-relative:margin;v-text-anchor:top" o:gfxdata="UEsDBBQABgAIAAAAIQC2gziS/gAAAOEBAAATAAAAW0NvbnRlbnRfVHlwZXNdLnhtbJSRQU7DMBBF&#10;90jcwfIWJU67QAgl6YK0S0CoHGBkTxKLZGx5TGhvj5O2G0SRWNoz/78nu9wcxkFMGNg6quQqL6RA&#10;0s5Y6ir5vt9lD1JwBDIwOMJKHpHlpr69KfdHjyxSmriSfYz+USnWPY7AufNIadK6MEJMx9ApD/oD&#10;OlTrorhX2lFEilmcO2RdNtjC5xDF9pCuTyYBB5bi6bQ4syoJ3g9WQ0ymaiLzg5KdCXlKLjvcW893&#10;SUOqXwnz5DrgnHtJTxOsQfEKIT7DmDSUCaxw7Rqn8787ZsmRM9e2VmPeBN4uqYvTtW7jvijg9N/y&#10;JsXecLq0q+WD6m8AAAD//wMAUEsDBBQABgAIAAAAIQA4/SH/1gAAAJQBAAALAAAAX3JlbHMvLnJl&#10;bHOkkMFqwzAMhu+DvYPRfXGawxijTi+j0GvpHsDYimMaW0Yy2fr2M4PBMnrbUb/Q94l/f/hMi1qR&#10;JVI2sOt6UJgd+ZiDgffL8ekFlFSbvV0oo4EbChzGx4f9GRdb25HMsYhqlCwG5lrLq9biZkxWOiqY&#10;22YiTra2kYMu1l1tQD30/bPm3wwYN0x18gb45AdQl1tp5j/sFB2T0FQ7R0nTNEV3j6o9feQzro1i&#10;OWA14Fm+Q8a1a8+Bvu/d/dMb2JY5uiPbhG/ktn4cqGU/er3pcvwCAAD//wMAUEsDBBQABgAIAAAA&#10;IQDztwD7JAIAAEYEAAAOAAAAZHJzL2Uyb0RvYy54bWysU9uO2yAQfa/Uf0C8N3as3NaKs9pmm6rS&#10;9iLt9gMwxjEqMBRI7PTrO+BsGm3bl6o8IIYZDjPnzKxvB63IUTgvwVR0OskpEYZDI82+ol+fdm9W&#10;lPjATMMUGFHRk/D0dvP61bq3pSigA9UIRxDE+LK3Fe1CsGWWed4JzfwErDDobMFpFtB0+6xxrEd0&#10;rbIizxdZD66xDrjwHm/vRyfdJPy2FTx8blsvAlEVxdxC2l3a67hnmzUr947ZTvJzGuwfstBMGvz0&#10;AnXPAiMHJ3+D0pI78NCGCQedQdtKLlINWM00f1HNY8esSLUgOd5eaPL/D5Z/On5xRDYVLaZLSgzT&#10;KNKTGAJ5CwMpIj+99SWGPVoMDANeo86pVm8fgH/zxMC2Y2Yv7pyDvhOswfym8WV29XTE8RGk7j9C&#10;g9+wQ4AENLROR/KQDoLoqNPpok1MhePlIl8tZss5JRx9y3y2mifxMlY+v7bOh/cCNImHijrUPqGz&#10;44MPMRtWPofEzzwo2eykUslw+3qrHDky7JNdWqmAF2HKkL6iN/NiPhLwV4g8rT9BaBmw4ZXUFV1d&#10;glgZaXtnmtSOgUk1njFlZc48RupGEsNQD2ddamhOyKiDsbFxEPHQgftBSY9NXVH//cCcoER9MKjK&#10;zXQ2i1OQjNl8WaDhrj31tYcZjlAVDZSMx21IkxMJM3CH6rUyERtlHjM554rNmvg+D1achms7Rf0a&#10;/81PAAAA//8DAFBLAwQUAAYACAAAACEAQdpTt90AAAAHAQAADwAAAGRycy9kb3ducmV2LnhtbEyP&#10;wU7DMBBE70j8g7VIXBB1oKTEIU6FkEBwg4Lg6sbbJCJeB9tNw9+znOA4mtHMm2o9u0FMGGLvScPF&#10;IgOB1HjbU6vh7fX+vAARkyFrBk+o4RsjrOvjo8qU1h/oBadNagWXUCyNhi6lsZQyNh06Exd+RGJv&#10;54MziWVopQ3mwOVukJdZtpLO9MQLnRnxrsPmc7N3Goqrx+kjPi2f35vVblDp7Hp6+Apan57Mtzcg&#10;Es7pLwy/+IwONTNt/Z5sFIMGPpI0LJUCwa7KixzElmN5pkDWlfzPX/8AAAD//wMAUEsBAi0AFAAG&#10;AAgAAAAhALaDOJL+AAAA4QEAABMAAAAAAAAAAAAAAAAAAAAAAFtDb250ZW50X1R5cGVzXS54bWxQ&#10;SwECLQAUAAYACAAAACEAOP0h/9YAAACUAQAACwAAAAAAAAAAAAAAAAAvAQAAX3JlbHMvLnJlbHNQ&#10;SwECLQAUAAYACAAAACEA87cA+yQCAABGBAAADgAAAAAAAAAAAAAAAAAuAgAAZHJzL2Uyb0RvYy54&#10;bWxQSwECLQAUAAYACAAAACEAQdpTt90AAAAHAQAADwAAAAAAAAAAAAAAAAB+BAAAZHJzL2Rvd25y&#10;ZXYueG1sUEsFBgAAAAAEAAQA8wAAAIgFAAAAAA==&#10;">
+              <v:shape id="Text Box 2" style="position:absolute;margin-left:428.05pt;margin-top:19.95pt;width:479.25pt;height:55.5pt;z-index:251659264;visibility:visible;mso-wrap-style:square;mso-width-percent:0;mso-height-percent:0;mso-wrap-distance-left:9pt;mso-wrap-distance-top:3.6pt;mso-wrap-distance-right:9pt;mso-wrap-distance-bottom:3.6pt;mso-position-horizontal:right;mso-position-horizontal-relative:margin;mso-position-vertical:absolute;mso-position-vertical-relative:text;mso-width-percent:0;mso-height-percent:0;mso-width-relative:margin;mso-height-relative:margin;v-text-anchor:top" o:spid="_x0000_s1026" type="#_x0000_t202" o:gfxdata="UEsDBBQABgAIAAAAIQC2gziS/gAAAOEBAAATAAAAW0NvbnRlbnRfVHlwZXNdLnhtbJSRQU7DMBBF&#10;90jcwfIWJU67QAgl6YK0S0CoHGBkTxKLZGx5TGhvj5O2G0SRWNoz/78nu9wcxkFMGNg6quQqL6RA&#10;0s5Y6ir5vt9lD1JwBDIwOMJKHpHlpr69KfdHjyxSmriSfYz+USnWPY7AufNIadK6MEJMx9ApD/oD&#10;OlTrorhX2lFEilmcO2RdNtjC5xDF9pCuTyYBB5bi6bQ4syoJ3g9WQ0ymaiLzg5KdCXlKLjvcW893&#10;SUOqXwnz5DrgnHtJTxOsQfEKIT7DmDSUCaxw7Rqn8787ZsmRM9e2VmPeBN4uqYvTtW7jvijg9N/y&#10;JsXecLq0q+WD6m8AAAD//wMAUEsDBBQABgAIAAAAIQA4/SH/1gAAAJQBAAALAAAAX3JlbHMvLnJl&#10;bHOkkMFqwzAMhu+DvYPRfXGawxijTi+j0GvpHsDYimMaW0Yy2fr2M4PBMnrbUb/Q94l/f/hMi1qR&#10;JVI2sOt6UJgd+ZiDgffL8ekFlFSbvV0oo4EbChzGx4f9GRdb25HMsYhqlCwG5lrLq9biZkxWOiqY&#10;22YiTra2kYMu1l1tQD30/bPm3wwYN0x18gb45AdQl1tp5j/sFB2T0FQ7R0nTNEV3j6o9feQzro1i&#10;OWA14Fm+Q8a1a8+Bvu/d/dMb2JY5uiPbhG/ktn4cqGU/er3pcvwCAAD//wMAUEsDBBQABgAIAAAA&#10;IQDztwD7JAIAAEYEAAAOAAAAZHJzL2Uyb0RvYy54bWysU9uO2yAQfa/Uf0C8N3as3NaKs9pmm6rS&#10;9iLt9gMwxjEqMBRI7PTrO+BsGm3bl6o8IIYZDjPnzKxvB63IUTgvwVR0OskpEYZDI82+ol+fdm9W&#10;lPjATMMUGFHRk/D0dvP61bq3pSigA9UIRxDE+LK3Fe1CsGWWed4JzfwErDDobMFpFtB0+6xxrEd0&#10;rbIizxdZD66xDrjwHm/vRyfdJPy2FTx8blsvAlEVxdxC2l3a67hnmzUr947ZTvJzGuwfstBMGvz0&#10;AnXPAiMHJ3+D0pI78NCGCQedQdtKLlINWM00f1HNY8esSLUgOd5eaPL/D5Z/On5xRDYVLaZLSgzT&#10;KNKTGAJ5CwMpIj+99SWGPVoMDANeo86pVm8fgH/zxMC2Y2Yv7pyDvhOswfym8WV29XTE8RGk7j9C&#10;g9+wQ4AENLROR/KQDoLoqNPpok1MhePlIl8tZss5JRx9y3y2mifxMlY+v7bOh/cCNImHijrUPqGz&#10;44MPMRtWPofEzzwo2eykUslw+3qrHDky7JNdWqmAF2HKkL6iN/NiPhLwV4g8rT9BaBmw4ZXUFV1d&#10;glgZaXtnmtSOgUk1njFlZc48RupGEsNQD2ddamhOyKiDsbFxEPHQgftBSY9NXVH//cCcoER9MKjK&#10;zXQ2i1OQjNl8WaDhrj31tYcZjlAVDZSMx21IkxMJM3CH6rUyERtlHjM554rNmvg+D1achms7Rf0a&#10;/81PAAAA//8DAFBLAwQUAAYACAAAACEAQdpTt90AAAAHAQAADwAAAGRycy9kb3ducmV2LnhtbEyP&#10;wU7DMBBE70j8g7VIXBB1oKTEIU6FkEBwg4Lg6sbbJCJeB9tNw9+znOA4mtHMm2o9u0FMGGLvScPF&#10;IgOB1HjbU6vh7fX+vAARkyFrBk+o4RsjrOvjo8qU1h/oBadNagWXUCyNhi6lsZQyNh06Exd+RGJv&#10;54MziWVopQ3mwOVukJdZtpLO9MQLnRnxrsPmc7N3Goqrx+kjPi2f35vVblDp7Hp6+Apan57Mtzcg&#10;Es7pLwy/+IwONTNt/Z5sFIMGPpI0LJUCwa7KixzElmN5pkDWlfzPX/8AAAD//wMAUEsBAi0AFAAG&#10;AAgAAAAhALaDOJL+AAAA4QEAABMAAAAAAAAAAAAAAAAAAAAAAFtDb250ZW50X1R5cGVzXS54bWxQ&#10;SwECLQAUAAYACAAAACEAOP0h/9YAAACUAQAACwAAAAAAAAAAAAAAAAAvAQAAX3JlbHMvLnJlbHNQ&#10;SwECLQAUAAYACAAAACEA87cA+yQCAABGBAAADgAAAAAAAAAAAAAAAAAuAgAAZHJzL2Uyb0RvYy54&#10;bWxQSwECLQAUAAYACAAAACEAQdpTt90AAAAHAQAADwAAAAAAAAAAAAAAAAB+BAAAZHJzL2Rvd25y&#10;ZXYueG1sUEsFBgAAAAAEAAQA8wAAAIgFAAAAAA==&#10;">
                 <v:textbox>
                   <w:txbxContent>
                     <w:sdt>
@@ -287,7 +287,7 @@
           <w:alias w:val="#Nav: /RadioShowType/RadioShow"/>
           <w:tag w:val="#Nav: Shows_by_Type_WDTU/50001"/>
           <w:id w:val="666522926"/>
-          <w15:dataBinding w:prefixMappings="xmlns:ns0='urn:microsoft-dynamics-nav/reports/Shows_by_Type_WDTU/50001/' " w:xpath="/ns0:NavWordReportXmlPart[1]/ns0:RadioShowType[1]/ns0:RadioShow" w:storeItemID="{A882D404-5B9D-4906-BEB6-780D3B9C03D7}"/>
+          <w15:dataBinding w:prefixMappings="xmlns:ns0='urn:microsoft-dynamics-nav/reports/Shows_by_Type_WDTU/50001/'" w:xpath="/ns0:NavWordReportXmlPart[1]/ns0:RadioShowType[1]/ns0:RadioShow" w:storeItemID="{A882D404-5B9D-4906-BEB6-780D3B9C03D7}"/>
           <w15:repeatingSection/>
         </w:sdtPr>
         <w:sdtEndPr/>
@@ -1880,7 +1880,9 @@
 </a:theme>
 </file>
 
-<file path=customXml/item1.xml>��< ? x m l   v e r s i o n = " 1 . 0 "   e n c o d i n g = " u t f - 1 6 " ? > < N a v W o r d R e p o r t X m l P a r t   x m l n s = " u r n : m i c r o s o f t - d y n a m i c s - n a v / r e p o r t s / S h o w s _ b y _ T y p e _ W D T U / 5 0 0 0 1 / " > +<file path=customXml/item1.xml>��< ? x m l   v e r s i o n = " 1 . 0 "   e n c o d i n g = " u t f - 1 6 " ? > + 
+ < N a v W o r d R e p o r t X m l P a r t   x m l n s = " u r n : m i c r o s o f t - d y n a m i c s - n a v / r e p o r t s / S h o w s _ b y _ T y p e _ W D T U / 5 0 0 0 1 / " >   
      < L a b e l s >   
@@ -1894,13 +1896,7 @@
  
          < P o s t i n g d a t e _ P l a y l i s t H e a d e r C a p t i o n > P o s t i n g d a t e _ P l a y l i s t H e a d e r C a p t i o n < / P o s t i n g d a t e _ P l a y l i s t H e a d e r C a p t i o n >   
-         < R e p o r t T i t l e > & l t ; ? x m l   v e r s i o n = " 1 . 0 "   s t a n d a l o n e = " y e s " ? & g t ; - 
- & l t ; ? m s o - a p p l i c a t i o n   p r o g i d = " W o r d . D o c u m e n t " ? & g t ; - 
- & l t ; p k g : p a c k a g e   x m l n s : p k g = " h t t p : / / s c h e m a s . m i c r o s o f t . c o m / o f f i c e / 2 0 0 6 / x m l P a c k a g e " & g t ; & l t ; p k g : p a r t   p k g : n a m e = " / _ r e l s / . r e l s "   p k g : c o n t e n t T y p e = " a p p l i c a t i o n / v n d . o p e n x m l f o r m a t s - p a c k a g e . r e l a t i o n s h i p s + x m l "   p k g : p a d d i n g = " 5 1 2 " & g t ; & l t ; p k g : x m l D a t a & g t ; & l t ; R e l a t i o n s h i p s   x m l n s = " h t t p : / / s c h e m a s . o p e n x m l f o r m a t s . o r g / p a c k a g e / 2 0 0 6 / r e l a t i o n s h i p s " & g t ; & l t ; R e l a t i o n s h i p   I d = " r I d 1 "   T y p e = " h t t p : / / s c h e m a s . o p e n x m l f o r m a t s . o r g / o f f i c e D o c u m e n t / 2 0 0 6 / r e l a t i o n s h i p s / o f f i c e D o c u m e n t "   T a r g e t = " w o r d / d o c u m e n t . x m l " / & g t ; & l t ; / R e l a t i o n s h i p s & g t ; & l t ; / p k g : x m l D a t a & g t ; & l t ; / p k g : p a r t & g t ; & l t ; p k g : p a r t   p k g : n a m e = " / w o r d / d o c u m e n t . x m l "   p k g : c o n t e n t T y p e = " a p p l i c a t i o n / v n d . o p e n x m l f o r m a t s - o f f i c e d o c u m e n t . w o r d p r o c e s s i n g m l . d o c u m e n t . m a i n + x m l " & g t ; & l t ; p k g : x m l D a t a & g t ; & l t ; w : d o c u m e n t   x m l n s : w p c = " h t t p : / / s c h e m a s . m i c r o s o f t . c o m / o f f i c e / w o r d / 2 0 1 0 / w o r d p r o c e s s i n g C a n v a s "   x m l n s : c x = " h t t p : / / s c h e m a s . m i c r o s o f t . c o m / o f f i c e / d r a w i n g / 2 0 1 4 / c h a r t e x "   x m l n s : c x 1 = " h t t p : / / s c h e m a s . m i c r o s o f t . c o m / o f f i c e / d r a w i n g / 2 0 1 5 / 9 / 8 / c h a r t e x "   x m l n s : c x 2 = " h t t p : / / s c h e m a s . m i c r o s o f t . c o m / o f f i c e / d r a w i n g / 2 0 1 5 / 1 0 / 2 1 / c h a r t e x "   x m l n s : c x 3 = " h t t p : / / s c h e m a s . m i c r o s o f t . c o m / o f f i c e / d r a w i n g / 2 0 1 6 / 5 / 9 / c h a r t e x "   x m l n s : c x 4 = " h t t p : / / s c h e m a s . m i c r o s o f t . c o m / o f f i c e / d r a w i n g / 2 0 1 6 / 5 / 1 0 / c h a r t e x "   x m l n s : c x 5 = " h t t p : / / s c h e m a s . m i c r o s o f t . c o m / o f f i c e / d r a w i n g / 2 0 1 6 / 5 / 1 1 / c h a r t e x "   x m l n s : c x 6 = " h t t p : / / s c h e m a s . m i c r o s o f t . c o m / o f f i c e / d r a w i n g / 2 0 1 6 / 5 / 1 2 / c h a r t e x "   x m l n s : c x 7 = " h t t p : / / s c h e m a s . m i c r o s o f t . c o m / o f f i c e / d r a w i n g / 2 0 1 6 / 5 / 1 3 / c h a r t e x "   x m l n s : c x 8 = " h t t p : / / s c h e m a s . m i c r o s o f t . c o m / o f f i c e / d r a w i n g / 2 0 1 6 / 5 / 1 4 / c h a r t e x "   x m l n s : m c = " h t t p : / / s c h e m a s . o p e n x m l f o r m a t s . o r g / m a r k u p - c o m p a t i b i l i t y / 2 0 0 6 "   x m l n s : a i n k = " h t t p : / / s c h e m a s . m i c r o s o f t . c o m / o f f i c e / d r a w i n g / 2 0 1 6 / i n k "   x m l n s : a m 3 d = " h t t p : / / s c h e m a s . m i c r o s o f t . c o m / o f f i c e / d r a w i n g / 2 0 1 7 / m o d e l 3 d "   x m l n s : o = " u r n : s c h e m a s - m i c r o s o f t - c o m : o f f i c e : o f f i c e "   x m l n s : r = " h t t p : / / s c h e m a s . o p e n x m l f o r m a t s . o r g / o f f i c e D o c u m e n t / 2 0 0 6 / r e l a t i o n s h i p s "   x m l n s : m = " h t t p : / / s c h e m a s . o p e n x m l f o r m a t s . o r g / o f f i c e D o c u m e n t / 2 0 0 6 / m a t h "   x m l n s : v = " u r n : s c h e m a s - m i c r o s o f t - c o m : v m l "   x m l n s : w p 1 4 = " h t t p : / / s c h e m a s . m i c r o s o f t . c o m / o f f i c e / w o r d / 2 0 1 0 / w o r d p r o c e s s i n g D r a w i n g "   x m l n s : w p = " h t t p : / / s c h e m a s . o p e n x m l f o r m a t s . o r g / d r a w i n g m l / 2 0 0 6 / w o r d p r o c e s s i n g D r a w i n g "   x m l n s : w 1 0 = " u r n : s c h e m a s - m i c r o s o f t - c o m : o f f i c e : w o r d "   x m l n s : w = " h t t p : / / s c h e m a s . o p e n x m l f o r m a t s . o r g / w o r d p r o c e s s i n g m l / 2 0 0 6 / m a i n "   x m l n s : w 1 4 = " h t t p : / / s c h e m a s . m i c r o s o f t . c o m / o f f i c e / w o r d / 2 0 1 0 / w o r d m l "   x m l n s : w 1 5 = " h t t p : / / s c h e m a s . m i c r o s o f t . c o m / o f f i c e / w o r d / 2 0 1 2 / w o r d m l "   x m l n s : w 1 6 c e x = " h t t p : / / s c h e m a s . m i c r o s o f t . c o m / o f f i c e / w o r d / 2 0 1 8 / w o r d m l / c e x "   x m l n s : w 1 6 c i d = " h t t p : / / s c h e m a s . m i c r o s o f t . c o m / o f f i c e / w o r d / 2 0 1 6 / w o r d m l / c i d "   x m l n s : w 1 6 = " h t t p : / / s c h e m a s . m i c r o s o f t . c o m / o f f i c e / w o r d / 2 0 1 8 / w o r d m l "   x m l n s : w 1 6 s e = " h t t p : / / s c h e m a s . m i c r o s o f t . c o m / o f f i c e / w o r d / 2 0 1 5 / w o r d m l / s y m e x "   x m l n s : w p g = " h t t p : / / s c h e m a s . m i c r o s o f t . c o m / o f f i c e / w o r d / 2 0 1 0 / w o r d p r o c e s s i n g G r o u p "   x m l n s : w p i = " h t t p : / / s c h e m a s . m i c r o s o f t . c o m / o f f i c e / w o r d / 2 0 1 0 / w o r d p r o c e s s i n g I n k "   x m l n s : w n e = " h t t p : / / s c h e m a s . m i c r o s o f t . c o m / o f f i c e / w o r d / 2 0 0 6 / w o r d m l "   x m l n s : w p s = " h t t p : / / s c h e m a s . m i c r o s o f t . c o m / o f f i c e / w o r d / 2 0 1 0 / w o r d p r o c e s s i n g S h a p e "   m c : I g n o r a b l e = " w 1 4   w 1 5   w 1 6 s e   w 1 6 c i d   w 1 6   w 1 6 c e x   w p 1 4 " & g t ; & l t ; w : b o d y & g t ; & l t ; w : p   w : r s i d R = " 0 0 0 0 0 0 0 0 "   w : r s i d R D e f a u l t = " 0 0 8 7 1 1 A 2 " & g t ; & l t ; w : r & g t ; & l t ; w : t & g t ; R e p o r t T i t l e & l t ; / w : t & g t ; & l t ; / w : r & g t ; & l t ; / w : p & g t ; & l t ; w : s e c t P r   w : r s i d R = " 0 0 0 0 0 0 0 0 " & g t ; & l t ; w : p g S z   w : w = " 1 2 2 4 0 "   w : h = " 1 5 8 4 0 " / & g t ; & l t ; w : p g M a r   w : t o p = " 1 4 4 0 "   w : r i g h t = " 1 4 4 0 "   w : b o t t o m = " 1 4 4 0 "   w : l e f t = " 1 4 4 0 "   w : h e a d e r = " 7 2 0 "   w : f o o t e r = " 7 2 0 "   w : g u t t e r = " 0 " / & g t ; & l t ; w : c o l s   w : s p a c e = " 7 2 0 " / & g t ; & l t ; / w : s e c t P r & g t ; & l t ; / w : b o d y & g t ; & l t ; / w : d o c u m e n t & g t ; & l t ; / p k g : x m l D a t a & g t ; & l t ; / p k g : p a r t & g t ; & l t ; p k g : p a r t   p k g : n a m e = " / w o r d / _ r e l s / d o c u m e n t . x m l . r e l s "   p k g : c o n t e n t T y p e = " a p p l i c a t i o n / v n d . o p e n x m l f o r m a t s - p a c k a g e . r e l a t i o n s h i p s + x m l "   p k g : p a d d i n g = " 2 5 6 " & g t ; & l t ; p k g : x m l D a t a & g t ; & l t ; R e l a t i o n s h i p s   x m l n s = " h t t p : / / s c h e m a s . o p e n x m l f o r m a t s . o r g / p a c k a g e / 2 0 0 6 / r e l a t i o n s h i p s " & g t ; & l t ; R e l a t i o n s h i p   I d = " r I d 1 "   T y p e = " h t t p : / / s c h e m a s . o p e n x m l f o r m a t s . o r g / o f f i c e D o c u m e n t / 2 0 0 6 / r e l a t i o n s h i p s / s t y l e s "   T a r g e t = " s t y l e s . x m l " / & g t ; & l t ; / R e l a t i o n s h i p s & g t ; & l t ; / p k g : x m l D a t a & g t ; & l t ; / p k g : p a r t & g t ; & l t ; p k g : p a r t   p k g : n a m e = " / w o r d / s t y l e s . x m l "   p k g : c o n t e n t T y p e = " a p p l i c a t i o n / v n d . o p e n x m l f o r m a t s - o f f i c e d o c u m e n t . w o r d p r o c e s s i n g m l . s t y l e s + x m l " & g t ; & l t ; p k g : x m l D a t a & g t ; & l t ; w : s t y l e s   x m l n s : m c = " h t t p : / / s c h e m a s . o p e n x m l f o r m a t s . o r g / m a r k u p - c o m p a t i b i l i t y / 2 0 0 6 "   x m l n s : r = " h t t p : / / s c h e m a s . o p e n x m l f o r m a t s . o r g / o f f i c e D o c u m e n t / 2 0 0 6 / r e l a t i o n s h i p s "   x m l n s : w = " h t t p : / / s c h e m a s . o p e n x m l f o r m a t s . o r g / w o r d p r o c e s s i n g m l / 2 0 0 6 / m a i n "   x m l n s : w 1 4 = " h t t p : / / s c h e m a s . m i c r o s o f t . c o m / o f f i c e / w o r d / 2 0 1 0 / w o r d m l "   x m l n s : w 1 5 = " h t t p : / / s c h e m a s . m i c r o s o f t . c o m / o f f i c e / w o r d / 2 0 1 2 / w o r d m l "   x m l n s : w 1 6 c e x = " h t t p : / / s c h e m a s . m i c r o s o f t . c o m / o f f i c e / w o r d / 2 0 1 8 / w o r d m l / c e x "   x m l n s : w 1 6 c i d = " h t t p : / / s c h e m a s . m i c r o s o f t . c o m / o f f i c e / w o r d / 2 0 1 6 / w o r d m l / c i d "   x m l n s : w 1 6 = " h t t p : / / s c h e m a s . m i c r o s o f t . c o m / o f f i c e / w o r d / 2 0 1 8 / w o r d m l "   x m l n s : w 1 6 s e = " h t t p : / / s c h e m a s . m i c r o s o f t . c o m / o f f i c e / w o r d / 2 0 1 5 / w o r d m l / s y m e x "   m c : I g n o r a b l e = " w 1 4   w 1 5   w 1 6 s e   w 1 6 c i d   w 1 6   w 1 6 c e x " & g t ; & l t ; w : d o c D e f a u l t s & g t ; & l t ; w : r P r D e f a u l t & g t ; & l t ; w : r P r & g t ; & l t ; w : r F o n t s   w : a s c i i T h e m e = " m i n o r H A n s i "   w : e a s t A s i a T h e m e = " m i n o r E a s t A s i a "   w : h A n s i T h e m e = " m i n o r H A n s i "   w : c s t h e m e = " m i n o r B i d i " / & g t ; & l t ; w : s z   w : v a l = " 2 2 " / & g t ; & l t ; w : s z C s   w : v a l = " 2 2 " / & g t ; & l t ; w : l a n g   w : v a l = " e n - U S "   w : e a s t A s i a = " e n - U S "   w : b i d i = " a r - S A " / & g t ; & l t ; / w : r P r & g t ; & l t ; / w : r P r D e f a u l t & g t ; & l t ; w : p P r D e f a u l t & g t ; & l t ; w : p P r & g t ; & l t ; w : s p a c i n g   w : a f t e r = " 1 6 0 "   w : l i n e = " 2 5 9 "   w : l i n e R u l e = " a u t o " / & g t ; & l t ; / w : p P r & g t ; & l t ; / w : p P r D e f a u l t & g t ; & l t ; / w : d o c D e f a u l t s & g t ; & l t ; w : s t y l e   w : t y p e = " p a r a g r a p h "   w : d e f a u l t = " 1 "   w : s t y l e I d = " N o r m a l " & g t ; & l t ; w : n a m e   w : v a l = " N o r m a l " / & g t ; & l t ; w : q F o r m a t / & g t ; & l t ; / w : s t y l e & g t ; & l t ; w : s t y l e   w : t y p e = " c h a r a c t e r "   w : d e f a u l t = " 1 "   w : s t y l e I d = " D e f a u l t P a r a g r a p h F o n t " & g t ; & l t ; w : n a m e   w : v a l = " D e f a u l t   P a r a g r a p h   F o n t " / & g t ; & l t ; w : u i P r i o r i t y   w : v a l = " 1 " / & g t ; & l t ; w : s e m i H i d d e n / & g t ; & l t ; w : u n h i d e W h e n U s e d / & g t ; & l t ; / w : s t y l e & g t ; & l t ; w : s t y l e   w : t y p e = " t a b l e "   w : d e f a u l t = " 1 "   w : s t y l e I d = " T a b l e N o r m a l " & g t ; & l t ; w : n a m e   w : v a l = " N o r m a l   T a b l e " / & g t ; & l t ; w : u i P r i o r i t y   w : v a l = " 9 9 " / & g t ; & l t ; w : s e m i H i d d e n / & g t ; & l t ; w : u n h i d e W h e n U s e d / & g t ; & l t ; w : t b l P r & g t ; & l t ; w : t b l I n d   w : w = " 0 "   w : t y p e = " d x a " / & g t ; & l t ; w : t b l C e l l M a r & g t ; & l t ; w : t o p   w : w = " 0 "   w : t y p e = " d x a " / & g t ; & l t ; w : l e f t   w : w = " 1 0 8 "   w : t y p e = " d x a " / & g t ; & l t ; w : b o t t o m   w : w = " 0 "   w : t y p e = " d x a " / & g t ; & l t ; w : r i g h t   w : w = " 1 0 8 "   w : t y p e = " d x a " / & g t ; & l t ; / w : t b l C e l l M a r & g t ; & l t ; / w : t b l P r & g t ; & l t ; / w : s t y l e & g t ; & l t ; w : s t y l e   w : t y p e = " n u m b e r i n g "   w : d e f a u l t = " 1 "   w : s t y l e I d = " N o L i s t " & g t ; & l t ; w : n a m e   w : v a l = " N o   L i s t " / & g t ; & l t ; w : u i P r i o r i t y   w : v a l = " 9 9 " / & g t ; & l t ; w : s e m i H i d d e n / & g t ; & l t ; w : u n h i d e W h e n U s e d / & g t ; & l t ; / w : s t y l e & g t ; & l t ; w : s t y l e   w : t y p e = " c h a r a c t e r "   w : s t y l e I d = " P l a c e h o l d e r T e x t " & g t ; & l t ; w : n a m e   w : v a l = " P l a c e h o l d e r   T e x t " / & g t ; & l t ; w : b a s e d O n   w : v a l = " D e f a u l t P a r a g r a p h F o n t " / & g t ; & l t ; w : u i P r i o r i t y   w : v a l = " 9 9 " / & g t ; & l t ; w : s e m i H i d d e n / & g t ; & l t ; w : r s i d   w : v a l = " 0 0 7 3 4 E A C " / & g t ; & l t ; w : r P r & g t ; & l t ; w : c o l o r   w : v a l = " 8 0 8 0 8 0 " / & g t ; & l t ; / w : r P r & g t ; & l t ; / w : s t y l e & g t ; & l t ; w : s t y l e   w : t y p e = " t a b l e "   w : s t y l e I d = " T a b l e G r i d " & g t ; & l t ; w : n a m e   w : v a l = " T a b l e   G r i d " / & g t ; & l t ; w : b a s e d O n   w : v a l = " T a b l e N o r m a l " / & g t ; & l t ; w : u i P r i o r i t y   w : v a l = " 3 9 " / & g t ; & l t ; w : r s i d   w : v a l = " 0 0 A A 2 F 1 E " / & g t ; & l t ; w : p P r & g t ; & l t ; w : s p a c i n g   w : a f t e r = " 0 "   w : l i n e = " 2 4 0 "   w : l i n e R u l e = " a u t o " / & g t ; & l t ; / w : p P r & g t ; & l t ; w : t b l P r & g t ; & l t ; w : t b l B o r d e r s & g t ; & l t ; w : t o p   w : v a l = " s i n g l e "   w : s z = " 4 "   w : s p a c e = " 0 "   w : c o l o r = " a u t o " / & g t ; & l t ; w : l e f t   w : v a l = " s i n g l e "   w : s z = " 4 "   w : s p a c e = " 0 "   w : c o l o r = " a u t o " / & g t ; & l t ; w : b o t t o m   w : v a l = " s i n g l e "   w : s z = " 4 "   w : s p a c e = " 0 "   w : c o l o r = " a u t o " / & g t ; & l t ; w : r i g h t   w : v a l = " s i n g l e "   w : s z = " 4 "   w : s p a c e = " 0 "   w : c o l o r = " a u t o " / & g t ; & l t ; w : i n s i d e H   w : v a l = " s i n g l e "   w : s z = " 4 "   w : s p a c e = " 0 "   w : c o l o r = " a u t o " / & g t ; & l t ; w : i n s i d e V   w : v a l = " s i n g l e "   w : s z = " 4 "   w : s p a c e = " 0 "   w : c o l o r = " a u t o " / & g t ; & l t ; / w : t b l B o r d e r s & g t ; & l t ; / w : t b l P r & g t ; & l t ; / w : s t y l e & g t ; & l t ; w : s t y l e   w : t y p e = " t a b l e "   w : s t y l e I d = " L i s t T a b l e 3 - A c c e n t 1 " & g t ; & l t ; w : n a m e   w : v a l = " L i s t   T a b l e   3   A c c e n t   1 " / & g t ; & l t ; w : b a s e d O n   w : v a l = " T a b l e N o r m a l " / & g t ; & l t ; w : u i P r i o r i t y   w : v a l = " 4 8 " / & g t ; & l t ; w : r s i d   w : v a l = " 0 0 2 1 5 5 F 5 " / & g t ; & l t ; w : p P r & g t ; & l t ; w : s p a c i n g   w : a f t e r = " 0 "   w : l i n e = " 2 4 0 "   w : l i n e R u l e = " a u t o " / & g t ; & l t ; / w : p P r & g t ; & l t ; w : t b l P r & g t ; & l t ; w : t b l S t y l e R o w B a n d S i z e   w : v a l = " 1 " / & g t ; & l t ; w : t b l S t y l e C o l B a n d S i z e   w : v a l = " 1 " / & g t ; & l t ; w : t b l B o r d e r s & g t ; & l t ; w : t o p   w : v a l = " s i n g l e "   w : s z = " 4 "   w : s p a c e = " 0 "   w : c o l o r = " 4 4 7 2 C 4 "   w : t h e m e C o l o r = " a c c e n t 1 " / & g t ; & l t ; w : l e f t   w : v a l = " s i n g l e "   w : s z = " 4 "   w : s p a c e = " 0 "   w : c o l o r = " 4 4 7 2 C 4 "   w : t h e m e C o l o r = " a c c e n t 1 " / & g t ; & l t ; w : b o t t o m   w : v a l = " s i n g l e "   w : s z = " 4 "   w : s p a c e = " 0 "   w : c o l o r = " 4 4 7 2 C 4 "   w : t h e m e C o l o r = " a c c e n t 1 " / & g t ; & l t ; w : r i g h t   w : v a l = " s i n g l e "   w : s z = " 4 "   w : s p a c e = " 0 "   w : c o l o r = " 4 4 7 2 C 4 "   w : t h e m e C o l o r = " a c c e n t 1 " / & g t ; & l t ; / w : t b l B o r d e r s & g t ; & l t ; / w : t b l P r & g t ; & l t ; w : t b l S t y l e P r   w : t y p e = " f i r s t R o w " & g t ; & l t ; w : r P r & g t ; & l t ; w : b / & g t ; & l t ; w : b C s / & g t ; & l t ; w : c o l o r   w : v a l = " F F F F F F "   w : t h e m e C o l o r = " b a c k g r o u n d 1 " / & g t ; & l t ; / w : r P r & g t ; & l t ; w : t b l P r / & g t ; & l t ; w : t c P r & g t ; & l t ; w : s h d   w : v a l = " c l e a r "   w : c o l o r = " a u t o "   w : f i l l = " 4 4 7 2 C 4 "   w : t h e m e F i l l = " a c c e n t 1 " / & g t ; & l t ; / w : t c P r & g t ; & l t ; / w : t b l S t y l e P r & g t ; & l t ; w : t b l S t y l e P r   w : t y p e = " l a s t R o w " & g t ; & l t ; w : r P r & g t ; & l t ; w : b / & g t ; & l t ; w : b C s / & g t ; & l t ; / w : r P r & g t ; & l t ; w : t b l P r / & g t ; & l t ; w : t c P r & g t ; & l t ; w : t c B o r d e r s & g t ; & l t ; w : t o p   w : v a l = " d o u b l e "   w : s z = " 4 "   w : s p a c e = " 0 "   w : c o l o r = " 4 4 7 2 C 4 "   w : t h e m e C o l o r = " a c c e n t 1 " / & g t ; & l t ; / w : t c B o r d e r s & g t ; & l t ; w : s h d   w : v a l = " c l e a r "   w : c o l o r = " a u t o "   w : f i l l = " F F F F F F "   w : t h e m e F i l l = " b a c k g r o u n d 1 " / & g t ; & l t ; / w : t c P r & g t ; & l t ; / w : t b l S t y l e P r & g t ; & l t ; w : t b l S t y l e P r   w : t y p e = " f i r s t C o l " & g t ; & l t ; w : r P r & g t ; & l t ; w : b / & g t ; & l t ; w : b C s / & g t ; & l t ; / w : r P r & g t ; & l t ; w : t b l P r / & g t ; & l t ; w : t c P r & g t ; & l t ; w : t c B o r d e r s & g t ; & l t ; w : r i g h t   w : v a l = " n i l " / & g t ; & l t ; / w : t c B o r d e r s & g t ; & l t ; w : s h d   w : v a l = " c l e a r "   w : c o l o r = " a u t o "   w : f i l l = " F F F F F F "   w : t h e m e F i l l = " b a c k g r o u n d 1 " / & g t ; & l t ; / w : t c P r & g t ; & l t ; / w : t b l S t y l e P r & g t ; & l t ; w : t b l S t y l e P r   w : t y p e = " l a s t C o l " & g t ; & l t ; w : r P r & g t ; & l t ; w : b / & g t ; & l t ; w : b C s / & g t ; & l t ; / w : r P r & g t ; & l t ; w : t b l P r / & g t ; & l t ; w : t c P r & g t ; & l t ; w : t c B o r d e r s & g t ; & l t ; w : l e f t   w : v a l = " n i l " / & g t ; & l t ; / w : t c B o r d e r s & g t ; & l t ; w : s h d   w : v a l = " c l e a r "   w : c o l o r = " a u t o "   w : f i l l = " F F F F F F "   w : t h e m e F i l l = " b a c k g r o u n d 1 " / & g t ; & l t ; / w : t c P r & g t ; & l t ; / w : t b l S t y l e P r & g t ; & l t ; w : t b l S t y l e P r   w : t y p e = " b a n d 1 V e r t " & g t ; & l t ; w : t b l P r / & g t ; & l t ; w : t c P r & g t ; & l t ; w : t c B o r d e r s & g t ; & l t ; w : l e f t   w : v a l = " s i n g l e "   w : s z = " 4 "   w : s p a c e = " 0 "   w : c o l o r = " 4 4 7 2 C 4 "   w : t h e m e C o l o r = " a c c e n t 1 " / & g t ; & l t ; w : r i g h t   w : v a l = " s i n g l e "   w : s z = " 4 "   w : s p a c e = " 0 "   w : c o l o r = " 4 4 7 2 C 4 "   w : t h e m e C o l o r = " a c c e n t 1 " / & g t ; & l t ; / w : t c B o r d e r s & g t ; & l t ; / w : t c P r & g t ; & l t ; / w : t b l S t y l e P r & g t ; & l t ; w : t b l S t y l e P r   w : t y p e = " b a n d 1 H o r z " & g t ; & l t ; w : t b l P r / & g t ; & l t ; w : t c P r & g t ; & l t ; w : t c B o r d e r s & g t ; & l t ; w : t o p   w : v a l = " s i n g l e "   w : s z = " 4 "   w : s p a c e = " 0 "   w : c o l o r = " 4 4 7 2 C 4 "   w : t h e m e C o l o r = " a c c e n t 1 " / & g t ; & l t ; w : b o t t o m   w : v a l = " s i n g l e "   w : s z = " 4 "   w : s p a c e = " 0 "   w : c o l o r = " 4 4 7 2 C 4 "   w : t h e m e C o l o r = " a c c e n t 1 " / & g t ; & l t ; w : i n s i d e H   w : v a l = " n i l " / & g t ; & l t ; / w : t c B o r d e r s & g t ; & l t ; / w : t c P r & g t ; & l t ; / w : t b l S t y l e P r & g t ; & l t ; w : t b l S t y l e P r   w : t y p e = " n e C e l l " & g t ; & l t ; w : t b l P r / & g t ; & l t ; w : t c P r & g t ; & l t ; w : t c B o r d e r s & g t ; & l t ; w : l e f t   w : v a l = " n i l " / & g t ; & l t ; w : b o t t o m   w : v a l = " n i l " / & g t ; & l t ; / w : t c B o r d e r s & g t ; & l t ; / w : t c P r & g t ; & l t ; / w : t b l S t y l e P r & g t ; & l t ; w : t b l S t y l e P r   w : t y p e = " n w C e l l " & g t ; & l t ; w : t b l P r / & g t ; & l t ; w : t c P r & g t ; & l t ; w : t c B o r d e r s & g t ; & l t ; w : b o t t o m   w : v a l = " n i l " / & g t ; & l t ; w : r i g h t   w : v a l = " n i l " / & g t ; & l t ; / w : t c B o r d e r s & g t ; & l t ; / w : t c P r & g t ; & l t ; / w : t b l S t y l e P r & g t ; & l t ; w : t b l S t y l e P r   w : t y p e = " s e C e l l " & g t ; & l t ; w : t b l P r / & g t ; & l t ; w : t c P r & g t ; & l t ; w : t c B o r d e r s & g t ; & l t ; w : t o p   w : v a l = " d o u b l e "   w : s z = " 4 "   w : s p a c e = " 0 "   w : c o l o r = " 4 4 7 2 C 4 "   w : t h e m e C o l o r = " a c c e n t 1 " / & g t ; & l t ; w : l e f t   w : v a l = " n i l " / & g t ; & l t ; / w : t c B o r d e r s & g t ; & l t ; / w : t c P r & g t ; & l t ; / w : t b l S t y l e P r & g t ; & l t ; w : t b l S t y l e P r   w : t y p e = " s w C e l l " & g t ; & l t ; w : t b l P r / & g t ; & l t ; w : t c P r & g t ; & l t ; w : t c B o r d e r s & g t ; & l t ; w : t o p   w : v a l = " d o u b l e "   w : s z = " 4 "   w : s p a c e = " 0 "   w : c o l o r = " 4 4 7 2 C 4 "   w : t h e m e C o l o r = " a c c e n t 1 " / & g t ; & l t ; w : r i g h t   w : v a l = " n i l " / & g t ; & l t ; / w : t c B o r d e r s & g t ; & l t ; / w : t c P r & g t ; & l t ; / w : t b l S t y l e P r & g t ; & l t ; / w : s t y l e & g t ; & l t ; / w : s t y l e s & g t ; & l t ; / p k g : x m l D a t a & g t ; & l t ; / p k g : p a r t & g t ; & l t ; / p k g : p a c k a g e & g t ; - 
- < / R e p o r t T i t l e > +         < R e p o r t T i t l e > R e p o r t T i t l e < / R e p o r t T i t l e >   
          < R u n T i m e _ R a d i o S h o w C a p t i o n > R u n T i m e _ R a d i o S h o w C a p t i o n < / R u n T i m e _ R a d i o S h o w C a p t i o n >   
@@ -1910,13 +1906,7 @@
  
      < R a d i o S h o w T y p e >   
-         < C o d e _ R a d i o S h o w T y p e > & l t ; ? x m l   v e r s i o n = " 1 . 0 "   s t a n d a l o n e = " y e s " ? & g t ; - 
- & l t ; ? m s o - a p p l i c a t i o n   p r o g i d = " W o r d . D o c u m e n t " ? & g t ; - 
- & l t ; p k g : p a c k a g e   x m l n s : p k g = " h t t p : / / s c h e m a s . m i c r o s o f t . c o m / o f f i c e / 2 0 0 6 / x m l P a c k a g e " & g t ; & l t ; p k g : p a r t   p k g : n a m e = " / _ r e l s / . r e l s "   p k g : c o n t e n t T y p e = " a p p l i c a t i o n / v n d . o p e n x m l f o r m a t s - p a c k a g e . r e l a t i o n s h i p s + x m l "   p k g : p a d d i n g = " 5 1 2 " & g t ; & l t ; p k g : x m l D a t a & g t ; & l t ; R e l a t i o n s h i p s   x m l n s = " h t t p : / / s c h e m a s . o p e n x m l f o r m a t s . o r g / p a c k a g e / 2 0 0 6 / r e l a t i o n s h i p s " & g t ; & l t ; R e l a t i o n s h i p   I d = " r I d 1 "   T y p e = " h t t p : / / s c h e m a s . o p e n x m l f o r m a t s . o r g / o f f i c e D o c u m e n t / 2 0 0 6 / r e l a t i o n s h i p s / o f f i c e D o c u m e n t "   T a r g e t = " w o r d / d o c u m e n t . x m l " / & g t ; & l t ; / R e l a t i o n s h i p s & g t ; & l t ; / p k g : x m l D a t a & g t ; & l t ; / p k g : p a r t & g t ; & l t ; p k g : p a r t   p k g : n a m e = " / w o r d / d o c u m e n t . x m l "   p k g : c o n t e n t T y p e = " a p p l i c a t i o n / v n d . o p e n x m l f o r m a t s - o f f i c e d o c u m e n t . w o r d p r o c e s s i n g m l . d o c u m e n t . m a i n + x m l " & g t ; & l t ; p k g : x m l D a t a & g t ; & l t ; w : d o c u m e n t   x m l n s : w p c = " h t t p : / / s c h e m a s . m i c r o s o f t . c o m / o f f i c e / w o r d / 2 0 1 0 / w o r d p r o c e s s i n g C a n v a s "   x m l n s : c x = " h t t p : / / s c h e m a s . m i c r o s o f t . c o m / o f f i c e / d r a w i n g / 2 0 1 4 / c h a r t e x "   x m l n s : c x 1 = " h t t p : / / s c h e m a s . m i c r o s o f t . c o m / o f f i c e / d r a w i n g / 2 0 1 5 / 9 / 8 / c h a r t e x "   x m l n s : c x 2 = " h t t p : / / s c h e m a s . m i c r o s o f t . c o m / o f f i c e / d r a w i n g / 2 0 1 5 / 1 0 / 2 1 / c h a r t e x "   x m l n s : c x 3 = " h t t p : / / s c h e m a s . m i c r o s o f t . c o m / o f f i c e / d r a w i n g / 2 0 1 6 / 5 / 9 / c h a r t e x "   x m l n s : c x 4 = " h t t p : / / s c h e m a s . m i c r o s o f t . c o m / o f f i c e / d r a w i n g / 2 0 1 6 / 5 / 1 0 / c h a r t e x "   x m l n s : c x 5 = " h t t p : / / s c h e m a s . m i c r o s o f t . c o m / o f f i c e / d r a w i n g / 2 0 1 6 / 5 / 1 1 / c h a r t e x "   x m l n s : c x 6 = " h t t p : / / s c h e m a s . m i c r o s o f t . c o m / o f f i c e / d r a w i n g / 2 0 1 6 / 5 / 1 2 / c h a r t e x "   x m l n s : c x 7 = " h t t p : / / s c h e m a s . m i c r o s o f t . c o m / o f f i c e / d r a w i n g / 2 0 1 6 / 5 / 1 3 / c h a r t e x "   x m l n s : c x 8 = " h t t p : / / s c h e m a s . m i c r o s o f t . c o m / o f f i c e / d r a w i n g / 2 0 1 6 / 5 / 1 4 / c h a r t e x "   x m l n s : m c = " h t t p : / / s c h e m a s . o p e n x m l f o r m a t s . o r g / m a r k u p - c o m p a t i b i l i t y / 2 0 0 6 "   x m l n s : a i n k = " h t t p : / / s c h e m a s . m i c r o s o f t . c o m / o f f i c e / d r a w i n g / 2 0 1 6 / i n k "   x m l n s : a m 3 d = " h t t p : / / s c h e m a s . m i c r o s o f t . c o m / o f f i c e / d r a w i n g / 2 0 1 7 / m o d e l 3 d "   x m l n s : o = " u r n : s c h e m a s - m i c r o s o f t - c o m : o f f i c e : o f f i c e "   x m l n s : r = " h t t p : / / s c h e m a s . o p e n x m l f o r m a t s . o r g / o f f i c e D o c u m e n t / 2 0 0 6 / r e l a t i o n s h i p s "   x m l n s : m = " h t t p : / / s c h e m a s . o p e n x m l f o r m a t s . o r g / o f f i c e D o c u m e n t / 2 0 0 6 / m a t h "   x m l n s : v = " u r n : s c h e m a s - m i c r o s o f t - c o m : v m l "   x m l n s : w p 1 4 = " h t t p : / / s c h e m a s . m i c r o s o f t . c o m / o f f i c e / w o r d / 2 0 1 0 / w o r d p r o c e s s i n g D r a w i n g "   x m l n s : w p = " h t t p : / / s c h e m a s . o p e n x m l f o r m a t s . o r g / d r a w i n g m l / 2 0 0 6 / w o r d p r o c e s s i n g D r a w i n g "   x m l n s : w 1 0 = " u r n : s c h e m a s - m i c r o s o f t - c o m : o f f i c e : w o r d "   x m l n s : w = " h t t p : / / s c h e m a s . o p e n x m l f o r m a t s . o r g / w o r d p r o c e s s i n g m l / 2 0 0 6 / m a i n "   x m l n s : w 1 4 = " h t t p : / / s c h e m a s . m i c r o s o f t . c o m / o f f i c e / w o r d / 2 0 1 0 / w o r d m l "   x m l n s : w 1 5 = " h t t p : / / s c h e m a s . m i c r o s o f t . c o m / o f f i c e / w o r d / 2 0 1 2 / w o r d m l "   x m l n s : w 1 6 c e x = " h t t p : / / s c h e m a s . m i c r o s o f t . c o m / o f f i c e / w o r d / 2 0 1 8 / w o r d m l / c e x "   x m l n s : w 1 6 c i d = " h t t p : / / s c h e m a s . m i c r o s o f t . c o m / o f f i c e / w o r d / 2 0 1 6 / w o r d m l / c i d "   x m l n s : w 1 6 = " h t t p : / / s c h e m a s . m i c r o s o f t . c o m / o f f i c e / w o r d / 2 0 1 8 / w o r d m l "   x m l n s : w 1 6 s e = " h t t p : / / s c h e m a s . m i c r o s o f t . c o m / o f f i c e / w o r d / 2 0 1 5 / w o r d m l / s y m e x "   x m l n s : w p g = " h t t p : / / s c h e m a s . m i c r o s o f t . c o m / o f f i c e / w o r d / 2 0 1 0 / w o r d p r o c e s s i n g G r o u p "   x m l n s : w p i = " h t t p : / / s c h e m a s . m i c r o s o f t . c o m / o f f i c e / w o r d / 2 0 1 0 / w o r d p r o c e s s i n g I n k "   x m l n s : w n e = " h t t p : / / s c h e m a s . m i c r o s o f t . c o m / o f f i c e / w o r d / 2 0 0 6 / w o r d m l "   x m l n s : w p s = " h t t p : / / s c h e m a s . m i c r o s o f t . c o m / o f f i c e / w o r d / 2 0 1 0 / w o r d p r o c e s s i n g S h a p e "   m c : I g n o r a b l e = " w 1 4   w 1 5   w 1 6 s e   w 1 6 c i d   w 1 6   w 1 6 c e x   w p 1 4 " & g t ; & l t ; w : b o d y & g t ; & l t ; w : p   w : r s i d R = " 0 0 0 0 0 0 0 0 "   w : r s i d R D e f a u l t = " 0 0 8 7 1 1 A 2 " & g t ; & l t ; w : r & g t ; & l t ; w : t & g t ; C o d e _ R a d i o S h o w T y p e & l t ; / w : t & g t ; & l t ; / w : r & g t ; & l t ; / w : p & g t ; & l t ; w : s e c t P r   w : r s i d R = " 0 0 0 0 0 0 0 0 " & g t ; & l t ; w : p g S z   w : w = " 1 2 2 4 0 "   w : h = " 1 5 8 4 0 " / & g t ; & l t ; w : p g M a r   w : t o p = " 1 4 4 0 "   w : r i g h t = " 1 4 4 0 "   w : b o t t o m = " 1 4 4 0 "   w : l e f t = " 1 4 4 0 "   w : h e a d e r = " 7 2 0 "   w : f o o t e r = " 7 2 0 "   w : g u t t e r = " 0 " / & g t ; & l t ; w : c o l s   w : s p a c e = " 7 2 0 " / & g t ; & l t ; / w : s e c t P r & g t ; & l t ; / w : b o d y & g t ; & l t ; / w : d o c u m e n t & g t ; & l t ; / p k g : x m l D a t a & g t ; & l t ; / p k g : p a r t & g t ; & l t ; p k g : p a r t   p k g : n a m e = " / w o r d / _ r e l s / d o c u m e n t . x m l . r e l s "   p k g : c o n t e n t T y p e = " a p p l i c a t i o n / v n d . o p e n x m l f o r m a t s - p a c k a g e . r e l a t i o n s h i p s + x m l "   p k g : p a d d i n g = " 2 5 6 " & g t ; & l t ; p k g : x m l D a t a & g t ; & l t ; R e l a t i o n s h i p s   x m l n s = " h t t p : / / s c h e m a s . o p e n x m l f o r m a t s . o r g / p a c k a g e / 2 0 0 6 / r e l a t i o n s h i p s " & g t ; & l t ; R e l a t i o n s h i p   I d = " r I d 1 "   T y p e = " h t t p : / / s c h e m a s . o p e n x m l f o r m a t s . o r g / o f f i c e D o c u m e n t / 2 0 0 6 / r e l a t i o n s h i p s / s t y l e s "   T a r g e t = " s t y l e s . x m l " / & g t ; & l t ; / R e l a t i o n s h i p s & g t ; & l t ; / p k g : x m l D a t a & g t ; & l t ; / p k g : p a r t & g t ; & l t ; p k g : p a r t   p k g : n a m e = " / w o r d / s t y l e s . x m l "   p k g : c o n t e n t T y p e = " a p p l i c a t i o n / v n d . o p e n x m l f o r m a t s - o f f i c e d o c u m e n t . w o r d p r o c e s s i n g m l . s t y l e s + x m l " & g t ; & l t ; p k g : x m l D a t a & g t ; & l t ; w : s t y l e s   x m l n s : m c = " h t t p : / / s c h e m a s . o p e n x m l f o r m a t s . o r g / m a r k u p - c o m p a t i b i l i t y / 2 0 0 6 "   x m l n s : r = " h t t p : / / s c h e m a s . o p e n x m l f o r m a t s . o r g / o f f i c e D o c u m e n t / 2 0 0 6 / r e l a t i o n s h i p s "   x m l n s : w = " h t t p : / / s c h e m a s . o p e n x m l f o r m a t s . o r g / w o r d p r o c e s s i n g m l / 2 0 0 6 / m a i n "   x m l n s : w 1 4 = " h t t p : / / s c h e m a s . m i c r o s o f t . c o m / o f f i c e / w o r d / 2 0 1 0 / w o r d m l "   x m l n s : w 1 5 = " h t t p : / / s c h e m a s . m i c r o s o f t . c o m / o f f i c e / w o r d / 2 0 1 2 / w o r d m l "   x m l n s : w 1 6 c e x = " h t t p : / / s c h e m a s . m i c r o s o f t . c o m / o f f i c e / w o r d / 2 0 1 8 / w o r d m l / c e x "   x m l n s : w 1 6 c i d = " h t t p : / / s c h e m a s . m i c r o s o f t . c o m / o f f i c e / w o r d / 2 0 1 6 / w o r d m l / c i d "   x m l n s : w 1 6 = " h t t p : / / s c h e m a s . m i c r o s o f t . c o m / o f f i c e / w o r d / 2 0 1 8 / w o r d m l "   x m l n s : w 1 6 s e = " h t t p : / / s c h e m a s . m i c r o s o f t . c o m / o f f i c e / w o r d / 2 0 1 5 / w o r d m l / s y m e x "   m c : I g n o r a b l e = " w 1 4   w 1 5   w 1 6 s e   w 1 6 c i d   w 1 6   w 1 6 c e x " & g t ; & l t ; w : d o c D e f a u l t s & g t ; & l t ; w : r P r D e f a u l t & g t ; & l t ; w : r P r & g t ; & l t ; w : r F o n t s   w : a s c i i T h e m e = " m i n o r H A n s i "   w : e a s t A s i a T h e m e = " m i n o r E a s t A s i a "   w : h A n s i T h e m e = " m i n o r H A n s i "   w : c s t h e m e = " m i n o r B i d i " / & g t ; & l t ; w : s z   w : v a l = " 2 2 " / & g t ; & l t ; w : s z C s   w : v a l = " 2 2 " / & g t ; & l t ; w : l a n g   w : v a l = " e n - U S "   w : e a s t A s i a = " e n - U S "   w : b i d i = " a r - S A " / & g t ; & l t ; / w : r P r & g t ; & l t ; / w : r P r D e f a u l t & g t ; & l t ; w : p P r D e f a u l t & g t ; & l t ; w : p P r & g t ; & l t ; w : s p a c i n g   w : a f t e r = " 1 6 0 "   w : l i n e = " 2 5 9 "   w : l i n e R u l e = " a u t o " / & g t ; & l t ; / w : p P r & g t ; & l t ; / w : p P r D e f a u l t & g t ; & l t ; / w : d o c D e f a u l t s & g t ; & l t ; w : s t y l e   w : t y p e = " p a r a g r a p h "   w : d e f a u l t = " 1 "   w : s t y l e I d = " N o r m a l " & g t ; & l t ; w : n a m e   w : v a l = " N o r m a l " / & g t ; & l t ; w : q F o r m a t / & g t ; & l t ; / w : s t y l e & g t ; & l t ; w : s t y l e   w : t y p e = " c h a r a c t e r "   w : d e f a u l t = " 1 "   w : s t y l e I d = " D e f a u l t P a r a g r a p h F o n t " & g t ; & l t ; w : n a m e   w : v a l = " D e f a u l t   P a r a g r a p h   F o n t " / & g t ; & l t ; w : u i P r i o r i t y   w : v a l = " 1 " / & g t ; & l t ; w : s e m i H i d d e n / & g t ; & l t ; w : u n h i d e W h e n U s e d / & g t ; & l t ; / w : s t y l e & g t ; & l t ; w : s t y l e   w : t y p e = " t a b l e "   w : d e f a u l t = " 1 "   w : s t y l e I d = " T a b l e N o r m a l " & g t ; & l t ; w : n a m e   w : v a l = " N o r m a l   T a b l e " / & g t ; & l t ; w : u i P r i o r i t y   w : v a l = " 9 9 " / & g t ; & l t ; w : s e m i H i d d e n / & g t ; & l t ; w : u n h i d e W h e n U s e d / & g t ; & l t ; w : t b l P r & g t ; & l t ; w : t b l I n d   w : w = " 0 "   w : t y p e = " d x a " / & g t ; & l t ; w : t b l C e l l M a r & g t ; & l t ; w : t o p   w : w = " 0 "   w : t y p e = " d x a " / & g t ; & l t ; w : l e f t   w : w = " 1 0 8 "   w : t y p e = " d x a " / & g t ; & l t ; w : b o t t o m   w : w = " 0 "   w : t y p e = " d x a " / & g t ; & l t ; w : r i g h t   w : w = " 1 0 8 "   w : t y p e = " d x a " / & g t ; & l t ; / w : t b l C e l l M a r & g t ; & l t ; / w : t b l P r & g t ; & l t ; / w : s t y l e & g t ; & l t ; w : s t y l e   w : t y p e = " n u m b e r i n g "   w : d e f a u l t = " 1 "   w : s t y l e I d = " N o L i s t " & g t ; & l t ; w : n a m e   w : v a l = " N o   L i s t " / & g t ; & l t ; w : u i P r i o r i t y   w : v a l = " 9 9 " / & g t ; & l t ; w : s e m i H i d d e n / & g t ; & l t ; w : u n h i d e W h e n U s e d / & g t ; & l t ; / w : s t y l e & g t ; & l t ; w : s t y l e   w : t y p e = " c h a r a c t e r "   w : s t y l e I d = " P l a c e h o l d e r T e x t " & g t ; & l t ; w : n a m e   w : v a l = " P l a c e h o l d e r   T e x t " / & g t ; & l t ; w : b a s e d O n   w : v a l = " D e f a u l t P a r a g r a p h F o n t " / & g t ; & l t ; w : u i P r i o r i t y   w : v a l = " 9 9 " / & g t ; & l t ; w : s e m i H i d d e n / & g t ; & l t ; w : r s i d   w : v a l = " 0 0 7 3 4 E A C " / & g t ; & l t ; w : r P r & g t ; & l t ; w : c o l o r   w : v a l = " 8 0 8 0 8 0 " / & g t ; & l t ; / w : r P r & g t ; & l t ; / w : s t y l e & g t ; & l t ; w : s t y l e   w : t y p e = " t a b l e "   w : s t y l e I d = " T a b l e G r i d " & g t ; & l t ; w : n a m e   w : v a l = " T a b l e   G r i d " / & g t ; & l t ; w : b a s e d O n   w : v a l = " T a b l e N o r m a l " / & g t ; & l t ; w : u i P r i o r i t y   w : v a l = " 3 9 " / & g t ; & l t ; w : r s i d   w : v a l = " 0 0 A A 2 F 1 E " / & g t ; & l t ; w : p P r & g t ; & l t ; w : s p a c i n g   w : a f t e r = " 0 "   w : l i n e = " 2 4 0 "   w : l i n e R u l e = " a u t o " / & g t ; & l t ; / w : p P r & g t ; & l t ; w : t b l P r & g t ; & l t ; w : t b l B o r d e r s & g t ; & l t ; w : t o p   w : v a l = " s i n g l e "   w : s z = " 4 "   w : s p a c e = " 0 "   w : c o l o r = " a u t o " / & g t ; & l t ; w : l e f t   w : v a l = " s i n g l e "   w : s z = " 4 "   w : s p a c e = " 0 "   w : c o l o r = " a u t o " / & g t ; & l t ; w : b o t t o m   w : v a l = " s i n g l e "   w : s z = " 4 "   w : s p a c e = " 0 "   w : c o l o r = " a u t o " / & g t ; & l t ; w : r i g h t   w : v a l = " s i n g l e "   w : s z = " 4 "   w : s p a c e = " 0 "   w : c o l o r = " a u t o " / & g t ; & l t ; w : i n s i d e H   w : v a l = " s i n g l e "   w : s z = " 4 "   w : s p a c e = " 0 "   w : c o l o r = " a u t o " / & g t ; & l t ; w : i n s i d e V   w : v a l = " s i n g l e "   w : s z = " 4 "   w : s p a c e = " 0 "   w : c o l o r = " a u t o " / & g t ; & l t ; / w : t b l B o r d e r s & g t ; & l t ; / w : t b l P r & g t ; & l t ; / w : s t y l e & g t ; & l t ; w : s t y l e   w : t y p e = " t a b l e "   w : s t y l e I d = " L i s t T a b l e 3 - A c c e n t 1 " & g t ; & l t ; w : n a m e   w : v a l = " L i s t   T a b l e   3   A c c e n t   1 " / & g t ; & l t ; w : b a s e d O n   w : v a l = " T a b l e N o r m a l " / & g t ; & l t ; w : u i P r i o r i t y   w : v a l = " 4 8 " / & g t ; & l t ; w : r s i d   w : v a l = " 0 0 2 1 5 5 F 5 " / & g t ; & l t ; w : p P r & g t ; & l t ; w : s p a c i n g   w : a f t e r = " 0 "   w : l i n e = " 2 4 0 "   w : l i n e R u l e = " a u t o " / & g t ; & l t ; / w : p P r & g t ; & l t ; w : t b l P r & g t ; & l t ; w : t b l S t y l e R o w B a n d S i z e   w : v a l = " 1 " / & g t ; & l t ; w : t b l S t y l e C o l B a n d S i z e   w : v a l = " 1 " / & g t ; & l t ; w : t b l B o r d e r s & g t ; & l t ; w : t o p   w : v a l = " s i n g l e "   w : s z = " 4 "   w : s p a c e = " 0 "   w : c o l o r = " 4 4 7 2 C 4 "   w : t h e m e C o l o r = " a c c e n t 1 " / & g t ; & l t ; w : l e f t   w : v a l = " s i n g l e "   w : s z = " 4 "   w : s p a c e = " 0 "   w : c o l o r = " 4 4 7 2 C 4 "   w : t h e m e C o l o r = " a c c e n t 1 " / & g t ; & l t ; w : b o t t o m   w : v a l = " s i n g l e "   w : s z = " 4 "   w : s p a c e = " 0 "   w : c o l o r = " 4 4 7 2 C 4 "   w : t h e m e C o l o r = " a c c e n t 1 " / & g t ; & l t ; w : r i g h t   w : v a l = " s i n g l e "   w : s z = " 4 "   w : s p a c e = " 0 "   w : c o l o r = " 4 4 7 2 C 4 "   w : t h e m e C o l o r = " a c c e n t 1 " / & g t ; & l t ; / w : t b l B o r d e r s & g t ; & l t ; / w : t b l P r & g t ; & l t ; w : t b l S t y l e P r   w : t y p e = " f i r s t R o w " & g t ; & l t ; w : r P r & g t ; & l t ; w : b / & g t ; & l t ; w : b C s / & g t ; & l t ; w : c o l o r   w : v a l = " F F F F F F "   w : t h e m e C o l o r = " b a c k g r o u n d 1 " / & g t ; & l t ; / w : r P r & g t ; & l t ; w : t b l P r / & g t ; & l t ; w : t c P r & g t ; & l t ; w : s h d   w : v a l = " c l e a r "   w : c o l o r = " a u t o "   w : f i l l = " 4 4 7 2 C 4 "   w : t h e m e F i l l = " a c c e n t 1 " / & g t ; & l t ; / w : t c P r & g t ; & l t ; / w : t b l S t y l e P r & g t ; & l t ; w : t b l S t y l e P r   w : t y p e = " l a s t R o w " & g t ; & l t ; w : r P r & g t ; & l t ; w : b / & g t ; & l t ; w : b C s / & g t ; & l t ; / w : r P r & g t ; & l t ; w : t b l P r / & g t ; & l t ; w : t c P r & g t ; & l t ; w : t c B o r d e r s & g t ; & l t ; w : t o p   w : v a l = " d o u b l e "   w : s z = " 4 "   w : s p a c e = " 0 "   w : c o l o r = " 4 4 7 2 C 4 "   w : t h e m e C o l o r = " a c c e n t 1 " / & g t ; & l t ; / w : t c B o r d e r s & g t ; & l t ; w : s h d   w : v a l = " c l e a r "   w : c o l o r = " a u t o "   w : f i l l = " F F F F F F "   w : t h e m e F i l l = " b a c k g r o u n d 1 " / & g t ; & l t ; / w : t c P r & g t ; & l t ; / w : t b l S t y l e P r & g t ; & l t ; w : t b l S t y l e P r   w : t y p e = " f i r s t C o l " & g t ; & l t ; w : r P r & g t ; & l t ; w : b / & g t ; & l t ; w : b C s / & g t ; & l t ; / w : r P r & g t ; & l t ; w : t b l P r / & g t ; & l t ; w : t c P r & g t ; & l t ; w : t c B o r d e r s & g t ; & l t ; w : r i g h t   w : v a l = " n i l " / & g t ; & l t ; / w : t c B o r d e r s & g t ; & l t ; w : s h d   w : v a l = " c l e a r "   w : c o l o r = " a u t o "   w : f i l l = " F F F F F F "   w : t h e m e F i l l = " b a c k g r o u n d 1 " / & g t ; & l t ; / w : t c P r & g t ; & l t ; / w : t b l S t y l e P r & g t ; & l t ; w : t b l S t y l e P r   w : t y p e = " l a s t C o l " & g t ; & l t ; w : r P r & g t ; & l t ; w : b / & g t ; & l t ; w : b C s / & g t ; & l t ; / w : r P r & g t ; & l t ; w : t b l P r / & g t ; & l t ; w : t c P r & g t ; & l t ; w : t c B o r d e r s & g t ; & l t ; w : l e f t   w : v a l = " n i l " / & g t ; & l t ; / w : t c B o r d e r s & g t ; & l t ; w : s h d   w : v a l = " c l e a r "   w : c o l o r = " a u t o "   w : f i l l = " F F F F F F "   w : t h e m e F i l l = " b a c k g r o u n d 1 " / & g t ; & l t ; / w : t c P r & g t ; & l t ; / w : t b l S t y l e P r & g t ; & l t ; w : t b l S t y l e P r   w : t y p e = " b a n d 1 V e r t " & g t ; & l t ; w : t b l P r / & g t ; & l t ; w : t c P r & g t ; & l t ; w : t c B o r d e r s & g t ; & l t ; w : l e f t   w : v a l = " s i n g l e "   w : s z = " 4 "   w : s p a c e = " 0 "   w : c o l o r = " 4 4 7 2 C 4 "   w : t h e m e C o l o r = " a c c e n t 1 " / & g t ; & l t ; w : r i g h t   w : v a l = " s i n g l e "   w : s z = " 4 "   w : s p a c e = " 0 "   w : c o l o r = " 4 4 7 2 C 4 "   w : t h e m e C o l o r = " a c c e n t 1 " / & g t ; & l t ; / w : t c B o r d e r s & g t ; & l t ; / w : t c P r & g t ; & l t ; / w : t b l S t y l e P r & g t ; & l t ; w : t b l S t y l e P r   w : t y p e = " b a n d 1 H o r z " & g t ; & l t ; w : t b l P r / & g t ; & l t ; w : t c P r & g t ; & l t ; w : t c B o r d e r s & g t ; & l t ; w : t o p   w : v a l = " s i n g l e "   w : s z = " 4 "   w : s p a c e = " 0 "   w : c o l o r = " 4 4 7 2 C 4 "   w : t h e m e C o l o r = " a c c e n t 1 " / & g t ; & l t ; w : b o t t o m   w : v a l = " s i n g l e "   w : s z = " 4 "   w : s p a c e = " 0 "   w : c o l o r = " 4 4 7 2 C 4 "   w : t h e m e C o l o r = " a c c e n t 1 " / & g t ; & l t ; w : i n s i d e H   w : v a l = " n i l " / & g t ; & l t ; / w : t c B o r d e r s & g t ; & l t ; / w : t c P r & g t ; & l t ; / w : t b l S t y l e P r & g t ; & l t ; w : t b l S t y l e P r   w : t y p e = " n e C e l l " & g t ; & l t ; w : t b l P r / & g t ; & l t ; w : t c P r & g t ; & l t ; w : t c B o r d e r s & g t ; & l t ; w : l e f t   w : v a l = " n i l " / & g t ; & l t ; w : b o t t o m   w : v a l = " n i l " / & g t ; & l t ; / w : t c B o r d e r s & g t ; & l t ; / w : t c P r & g t ; & l t ; / w : t b l S t y l e P r & g t ; & l t ; w : t b l S t y l e P r   w : t y p e = " n w C e l l " & g t ; & l t ; w : t b l P r / & g t ; & l t ; w : t c P r & g t ; & l t ; w : t c B o r d e r s & g t ; & l t ; w : b o t t o m   w : v a l = " n i l " / & g t ; & l t ; w : r i g h t   w : v a l = " n i l " / & g t ; & l t ; / w : t c B o r d e r s & g t ; & l t ; / w : t c P r & g t ; & l t ; / w : t b l S t y l e P r & g t ; & l t ; w : t b l S t y l e P r   w : t y p e = " s e C e l l " & g t ; & l t ; w : t b l P r / & g t ; & l t ; w : t c P r & g t ; & l t ; w : t c B o r d e r s & g t ; & l t ; w : t o p   w : v a l = " d o u b l e "   w : s z = " 4 "   w : s p a c e = " 0 "   w : c o l o r = " 4 4 7 2 C 4 "   w : t h e m e C o l o r = " a c c e n t 1 " / & g t ; & l t ; w : l e f t   w : v a l = " n i l " / & g t ; & l t ; / w : t c B o r d e r s & g t ; & l t ; / w : t c P r & g t ; & l t ; / w : t b l S t y l e P r & g t ; & l t ; w : t b l S t y l e P r   w : t y p e = " s w C e l l " & g t ; & l t ; w : t b l P r / & g t ; & l t ; w : t c P r & g t ; & l t ; w : t c B o r d e r s & g t ; & l t ; w : t o p   w : v a l = " d o u b l e "   w : s z = " 4 "   w : s p a c e = " 0 "   w : c o l o r = " 4 4 7 2 C 4 "   w : t h e m e C o l o r = " a c c e n t 1 " / & g t ; & l t ; w : r i g h t   w : v a l = " n i l " / & g t ; & l t ; / w : t c B o r d e r s & g t ; & l t ; / w : t c P r & g t ; & l t ; / w : t b l S t y l e P r & g t ; & l t ; / w : s t y l e & g t ; & l t ; / w : s t y l e s & g t ; & l t ; / p k g : x m l D a t a & g t ; & l t ; / p k g : p a r t & g t ; & l t ; / p k g : p a c k a g e & g t ; - 
- < / C o d e _ R a d i o S h o w T y p e > +         < C o d e _ R a d i o S h o w T y p e > C o d e _ R a d i o S h o w T y p e < / C o d e _ R a d i o S h o w T y p e >   
          < D e s c r i p t i o n _ R a d i o S h o w T y p e > D e s c r i p t i o n _ R a d i o S h o w T y p e < / D e s c r i p t i o n _ R a d i o S h o w T y p e >   

</xml_diff>